<commit_message>
Fraud Model Research added..
Fraud Model Research added..
</commit_message>
<xml_diff>
--- a/Interim Report/Report/DataAnalytics_BSIT110_FinalProject_Interim_Report CFinnegan 10524150 cf v1-4 070820.docx
+++ b/Interim Report/Report/DataAnalytics_BSIT110_FinalProject_Interim_Report CFinnegan 10524150 cf v1-4 070820.docx
@@ -770,7 +770,10 @@
         <w:t>Word Count</w:t>
       </w:r>
       <w:r>
-        <w:t>: 15</w:t>
+        <w:t xml:space="preserve">: </w:t>
+      </w:r>
+      <w:r>
+        <w:t>70</w:t>
       </w:r>
       <w:r>
         <w:t>00</w:t>
@@ -851,16 +854,8 @@
         <w:rPr>
           <w:sz w:val="32"/>
         </w:rPr>
-        <w:t xml:space="preserve"> </w:t>
-      </w:r>
-      <w:proofErr w:type="spellStart"/>
-      <w:r>
-        <w:rPr>
-          <w:sz w:val="32"/>
-        </w:rPr>
-        <w:t>Sazi</w:t>
-      </w:r>
-      <w:proofErr w:type="spellEnd"/>
+        <w:t xml:space="preserve"> Sazi</w:t>
+      </w:r>
     </w:p>
     <w:p>
       <w:pPr>
@@ -935,17 +930,49 @@
       </w:pPr>
     </w:p>
     <w:p>
-      <w:r>
+      <w:pPr>
         <w:rPr>
           <w:szCs w:val="23"/>
         </w:rPr>
-        <w:t xml:space="preserve">A brief paragraph or two acknowledging professional advice and help in submitting the report. </w:t>
+      </w:pPr>
+      <w:r>
+        <w:rPr>
+          <w:szCs w:val="23"/>
+        </w:rPr>
+        <w:t>I want to acknowledge the advice and support provided by two colleagues from Norkom Technologies, Eddie Baggott and Dan Branley</w:t>
+      </w:r>
+      <w:r>
+        <w:rPr>
+          <w:szCs w:val="23"/>
+        </w:rPr>
+        <w:t>.</w:t>
+      </w:r>
+      <w:r>
+        <w:rPr>
+          <w:szCs w:val="23"/>
+        </w:rPr>
+        <w:t xml:space="preserve"> Both worked in the area of software development for Fraud prevention and were able to provide me with the demo data that I was able to re-purpose as a dataset for this data analytics project.</w:t>
+      </w:r>
+    </w:p>
+    <w:p>
+      <w:pPr>
+        <w:rPr>
+          <w:szCs w:val="23"/>
+        </w:rPr>
+      </w:pPr>
+    </w:p>
+    <w:p>
+      <w:r>
+        <w:rPr>
+          <w:szCs w:val="23"/>
+        </w:rPr>
+        <w:t>I also wish to acknowledge direction given by my project supervisor Dr Shahram Azizi Sazi, which helped guide my approach to this Interim Report and the with the wider project in general.</w:t>
       </w:r>
       <w:r>
         <w:br w:type="page"/>
       </w:r>
     </w:p>
-    <w:bookmarkStart w:id="0" w:name="_Toc47721420" w:displacedByCustomXml="next"/>
+    <w:bookmarkStart w:id="0" w:name="_Toc48242465" w:displacedByCustomXml="next"/>
     <w:sdt>
       <w:sdtPr>
         <w:rPr>
@@ -998,7 +1025,7 @@
           <w:r>
             <w:fldChar w:fldCharType="separate"/>
           </w:r>
-          <w:hyperlink w:anchor="_Toc47721420" w:history="1">
+          <w:hyperlink w:anchor="_Toc48242465" w:history="1">
             <w:r>
               <w:rPr>
                 <w:rStyle w:val="Hyperlink"/>
@@ -1025,7 +1052,7 @@
                 <w:noProof/>
                 <w:webHidden/>
               </w:rPr>
-              <w:instrText xml:space="preserve"> PAGEREF _Toc47721420 \h </w:instrText>
+              <w:instrText xml:space="preserve"> PAGEREF _Toc48242465 \h </w:instrText>
             </w:r>
             <w:r>
               <w:rPr>
@@ -1069,7 +1096,7 @@
               <w:lang w:eastAsia="en-IE"/>
             </w:rPr>
           </w:pPr>
-          <w:hyperlink w:anchor="_Toc47721421" w:history="1">
+          <w:hyperlink w:anchor="_Toc48242466" w:history="1">
             <w:r>
               <w:rPr>
                 <w:rStyle w:val="Hyperlink"/>
@@ -1111,7 +1138,7 @@
                 <w:noProof/>
                 <w:webHidden/>
               </w:rPr>
-              <w:instrText xml:space="preserve"> PAGEREF _Toc47721421 \h </w:instrText>
+              <w:instrText xml:space="preserve"> PAGEREF _Toc48242466 \h </w:instrText>
             </w:r>
             <w:r>
               <w:rPr>
@@ -1155,7 +1182,7 @@
               <w:lang w:eastAsia="en-IE"/>
             </w:rPr>
           </w:pPr>
-          <w:hyperlink w:anchor="_Toc47721422" w:history="1">
+          <w:hyperlink w:anchor="_Toc48242467" w:history="1">
             <w:r>
               <w:rPr>
                 <w:rStyle w:val="Hyperlink"/>
@@ -1197,7 +1224,7 @@
                 <w:noProof/>
                 <w:webHidden/>
               </w:rPr>
-              <w:instrText xml:space="preserve"> PAGEREF _Toc47721422 \h </w:instrText>
+              <w:instrText xml:space="preserve"> PAGEREF _Toc48242467 \h </w:instrText>
             </w:r>
             <w:r>
               <w:rPr>
@@ -1241,7 +1268,7 @@
               <w:lang w:eastAsia="en-IE"/>
             </w:rPr>
           </w:pPr>
-          <w:hyperlink w:anchor="_Toc47721423" w:history="1">
+          <w:hyperlink w:anchor="_Toc48242468" w:history="1">
             <w:r>
               <w:rPr>
                 <w:rStyle w:val="Hyperlink"/>
@@ -1283,7 +1310,7 @@
                 <w:noProof/>
                 <w:webHidden/>
               </w:rPr>
-              <w:instrText xml:space="preserve"> PAGEREF _Toc47721423 \h </w:instrText>
+              <w:instrText xml:space="preserve"> PAGEREF _Toc48242468 \h </w:instrText>
             </w:r>
             <w:r>
               <w:rPr>
@@ -1327,7 +1354,7 @@
               <w:lang w:eastAsia="en-IE"/>
             </w:rPr>
           </w:pPr>
-          <w:hyperlink w:anchor="_Toc47721424" w:history="1">
+          <w:hyperlink w:anchor="_Toc48242469" w:history="1">
             <w:r>
               <w:rPr>
                 <w:rStyle w:val="Hyperlink"/>
@@ -1369,7 +1396,7 @@
                 <w:noProof/>
                 <w:webHidden/>
               </w:rPr>
-              <w:instrText xml:space="preserve"> PAGEREF _Toc47721424 \h </w:instrText>
+              <w:instrText xml:space="preserve"> PAGEREF _Toc48242469 \h </w:instrText>
             </w:r>
             <w:r>
               <w:rPr>
@@ -1413,7 +1440,7 @@
               <w:lang w:eastAsia="en-IE"/>
             </w:rPr>
           </w:pPr>
-          <w:hyperlink w:anchor="_Toc47721425" w:history="1">
+          <w:hyperlink w:anchor="_Toc48242470" w:history="1">
             <w:r>
               <w:rPr>
                 <w:rStyle w:val="Hyperlink"/>
@@ -1455,7 +1482,7 @@
                 <w:noProof/>
                 <w:webHidden/>
               </w:rPr>
-              <w:instrText xml:space="preserve"> PAGEREF _Toc47721425 \h </w:instrText>
+              <w:instrText xml:space="preserve"> PAGEREF _Toc48242470 \h </w:instrText>
             </w:r>
             <w:r>
               <w:rPr>
@@ -1499,7 +1526,7 @@
               <w:lang w:eastAsia="en-IE"/>
             </w:rPr>
           </w:pPr>
-          <w:hyperlink w:anchor="_Toc47721426" w:history="1">
+          <w:hyperlink w:anchor="_Toc48242471" w:history="1">
             <w:r>
               <w:rPr>
                 <w:rStyle w:val="Hyperlink"/>
@@ -1541,7 +1568,7 @@
                 <w:noProof/>
                 <w:webHidden/>
               </w:rPr>
-              <w:instrText xml:space="preserve"> PAGEREF _Toc47721426 \h </w:instrText>
+              <w:instrText xml:space="preserve"> PAGEREF _Toc48242471 \h </w:instrText>
             </w:r>
             <w:r>
               <w:rPr>
@@ -1585,7 +1612,7 @@
               <w:lang w:eastAsia="en-IE"/>
             </w:rPr>
           </w:pPr>
-          <w:hyperlink w:anchor="_Toc47721427" w:history="1">
+          <w:hyperlink w:anchor="_Toc48242472" w:history="1">
             <w:r>
               <w:rPr>
                 <w:rStyle w:val="Hyperlink"/>
@@ -1627,7 +1654,7 @@
                 <w:noProof/>
                 <w:webHidden/>
               </w:rPr>
-              <w:instrText xml:space="preserve"> PAGEREF _Toc47721427 \h </w:instrText>
+              <w:instrText xml:space="preserve"> PAGEREF _Toc48242472 \h </w:instrText>
             </w:r>
             <w:r>
               <w:rPr>
@@ -1671,7 +1698,7 @@
               <w:lang w:eastAsia="en-IE"/>
             </w:rPr>
           </w:pPr>
-          <w:hyperlink w:anchor="_Toc47721428" w:history="1">
+          <w:hyperlink w:anchor="_Toc48242473" w:history="1">
             <w:r>
               <w:rPr>
                 <w:rStyle w:val="Hyperlink"/>
@@ -1713,7 +1740,7 @@
                 <w:noProof/>
                 <w:webHidden/>
               </w:rPr>
-              <w:instrText xml:space="preserve"> PAGEREF _Toc47721428 \h </w:instrText>
+              <w:instrText xml:space="preserve"> PAGEREF _Toc48242473 \h </w:instrText>
             </w:r>
             <w:r>
               <w:rPr>
@@ -1757,7 +1784,7 @@
               <w:lang w:eastAsia="en-IE"/>
             </w:rPr>
           </w:pPr>
-          <w:hyperlink w:anchor="_Toc47721429" w:history="1">
+          <w:hyperlink w:anchor="_Toc48242474" w:history="1">
             <w:r>
               <w:rPr>
                 <w:rStyle w:val="Hyperlink"/>
@@ -1799,7 +1826,7 @@
                 <w:noProof/>
                 <w:webHidden/>
               </w:rPr>
-              <w:instrText xml:space="preserve"> PAGEREF _Toc47721429 \h </w:instrText>
+              <w:instrText xml:space="preserve"> PAGEREF _Toc48242474 \h </w:instrText>
             </w:r>
             <w:r>
               <w:rPr>
@@ -1843,7 +1870,7 @@
               <w:lang w:eastAsia="en-IE"/>
             </w:rPr>
           </w:pPr>
-          <w:hyperlink w:anchor="_Toc47721430" w:history="1">
+          <w:hyperlink w:anchor="_Toc48242475" w:history="1">
             <w:r>
               <w:rPr>
                 <w:rStyle w:val="Hyperlink"/>
@@ -1885,7 +1912,7 @@
                 <w:noProof/>
                 <w:webHidden/>
               </w:rPr>
-              <w:instrText xml:space="preserve"> PAGEREF _Toc47721430 \h </w:instrText>
+              <w:instrText xml:space="preserve"> PAGEREF _Toc48242475 \h </w:instrText>
             </w:r>
             <w:r>
               <w:rPr>
@@ -1929,7 +1956,7 @@
               <w:lang w:eastAsia="en-IE"/>
             </w:rPr>
           </w:pPr>
-          <w:hyperlink w:anchor="_Toc47721431" w:history="1">
+          <w:hyperlink w:anchor="_Toc48242476" w:history="1">
             <w:r>
               <w:rPr>
                 <w:rStyle w:val="Hyperlink"/>
@@ -1971,7 +1998,7 @@
                 <w:noProof/>
                 <w:webHidden/>
               </w:rPr>
-              <w:instrText xml:space="preserve"> PAGEREF _Toc47721431 \h </w:instrText>
+              <w:instrText xml:space="preserve"> PAGEREF _Toc48242476 \h </w:instrText>
             </w:r>
             <w:r>
               <w:rPr>
@@ -2015,7 +2042,7 @@
               <w:lang w:eastAsia="en-IE"/>
             </w:rPr>
           </w:pPr>
-          <w:hyperlink w:anchor="_Toc47721432" w:history="1">
+          <w:hyperlink w:anchor="_Toc48242477" w:history="1">
             <w:r>
               <w:rPr>
                 <w:rStyle w:val="Hyperlink"/>
@@ -2057,7 +2084,7 @@
                 <w:noProof/>
                 <w:webHidden/>
               </w:rPr>
-              <w:instrText xml:space="preserve"> PAGEREF _Toc47721432 \h </w:instrText>
+              <w:instrText xml:space="preserve"> PAGEREF _Toc48242477 \h </w:instrText>
             </w:r>
             <w:r>
               <w:rPr>
@@ -2101,7 +2128,7 @@
               <w:lang w:eastAsia="en-IE"/>
             </w:rPr>
           </w:pPr>
-          <w:hyperlink w:anchor="_Toc47721433" w:history="1">
+          <w:hyperlink w:anchor="_Toc48242478" w:history="1">
             <w:r>
               <w:rPr>
                 <w:rStyle w:val="Hyperlink"/>
@@ -2143,7 +2170,7 @@
                 <w:noProof/>
                 <w:webHidden/>
               </w:rPr>
-              <w:instrText xml:space="preserve"> PAGEREF _Toc47721433 \h </w:instrText>
+              <w:instrText xml:space="preserve"> PAGEREF _Toc48242478 \h </w:instrText>
             </w:r>
             <w:r>
               <w:rPr>
@@ -2187,7 +2214,7 @@
               <w:lang w:eastAsia="en-IE"/>
             </w:rPr>
           </w:pPr>
-          <w:hyperlink w:anchor="_Toc47721438" w:history="1">
+          <w:hyperlink w:anchor="_Toc48242483" w:history="1">
             <w:r>
               <w:rPr>
                 <w:rStyle w:val="Hyperlink"/>
@@ -2229,7 +2256,7 @@
                 <w:noProof/>
                 <w:webHidden/>
               </w:rPr>
-              <w:instrText xml:space="preserve"> PAGEREF _Toc47721438 \h </w:instrText>
+              <w:instrText xml:space="preserve"> PAGEREF _Toc48242483 \h </w:instrText>
             </w:r>
             <w:r>
               <w:rPr>
@@ -2273,7 +2300,7 @@
               <w:lang w:eastAsia="en-IE"/>
             </w:rPr>
           </w:pPr>
-          <w:hyperlink w:anchor="_Toc47721439" w:history="1">
+          <w:hyperlink w:anchor="_Toc48242484" w:history="1">
             <w:r>
               <w:rPr>
                 <w:rStyle w:val="Hyperlink"/>
@@ -2315,7 +2342,7 @@
                 <w:noProof/>
                 <w:webHidden/>
               </w:rPr>
-              <w:instrText xml:space="preserve"> PAGEREF _Toc47721439 \h </w:instrText>
+              <w:instrText xml:space="preserve"> PAGEREF _Toc48242484 \h </w:instrText>
             </w:r>
             <w:r>
               <w:rPr>
@@ -2359,7 +2386,7 @@
               <w:lang w:eastAsia="en-IE"/>
             </w:rPr>
           </w:pPr>
-          <w:hyperlink w:anchor="_Toc47721440" w:history="1">
+          <w:hyperlink w:anchor="_Toc48242485" w:history="1">
             <w:r>
               <w:rPr>
                 <w:rStyle w:val="Hyperlink"/>
@@ -2401,7 +2428,7 @@
                 <w:noProof/>
                 <w:webHidden/>
               </w:rPr>
-              <w:instrText xml:space="preserve"> PAGEREF _Toc47721440 \h </w:instrText>
+              <w:instrText xml:space="preserve"> PAGEREF _Toc48242485 \h </w:instrText>
             </w:r>
             <w:r>
               <w:rPr>
@@ -2445,7 +2472,7 @@
               <w:lang w:eastAsia="en-IE"/>
             </w:rPr>
           </w:pPr>
-          <w:hyperlink w:anchor="_Toc47721441" w:history="1">
+          <w:hyperlink w:anchor="_Toc48242486" w:history="1">
             <w:r>
               <w:rPr>
                 <w:rStyle w:val="Hyperlink"/>
@@ -2487,7 +2514,7 @@
                 <w:noProof/>
                 <w:webHidden/>
               </w:rPr>
-              <w:instrText xml:space="preserve"> PAGEREF _Toc47721441 \h </w:instrText>
+              <w:instrText xml:space="preserve"> PAGEREF _Toc48242486 \h </w:instrText>
             </w:r>
             <w:r>
               <w:rPr>
@@ -2531,7 +2558,7 @@
               <w:lang w:eastAsia="en-IE"/>
             </w:rPr>
           </w:pPr>
-          <w:hyperlink w:anchor="_Toc47721442" w:history="1">
+          <w:hyperlink w:anchor="_Toc48242487" w:history="1">
             <w:r>
               <w:rPr>
                 <w:rStyle w:val="Hyperlink"/>
@@ -2573,7 +2600,7 @@
                 <w:noProof/>
                 <w:webHidden/>
               </w:rPr>
-              <w:instrText xml:space="preserve"> PAGEREF _Toc47721442 \h </w:instrText>
+              <w:instrText xml:space="preserve"> PAGEREF _Toc48242487 \h </w:instrText>
             </w:r>
             <w:r>
               <w:rPr>
@@ -2617,7 +2644,7 @@
               <w:lang w:eastAsia="en-IE"/>
             </w:rPr>
           </w:pPr>
-          <w:hyperlink w:anchor="_Toc47721443" w:history="1">
+          <w:hyperlink w:anchor="_Toc48242488" w:history="1">
             <w:r>
               <w:rPr>
                 <w:rStyle w:val="Hyperlink"/>
@@ -2659,7 +2686,7 @@
                 <w:noProof/>
                 <w:webHidden/>
               </w:rPr>
-              <w:instrText xml:space="preserve"> PAGEREF _Toc47721443 \h </w:instrText>
+              <w:instrText xml:space="preserve"> PAGEREF _Toc48242488 \h </w:instrText>
             </w:r>
             <w:r>
               <w:rPr>
@@ -2703,7 +2730,7 @@
               <w:lang w:eastAsia="en-IE"/>
             </w:rPr>
           </w:pPr>
-          <w:hyperlink w:anchor="_Toc47721444" w:history="1">
+          <w:hyperlink w:anchor="_Toc48242489" w:history="1">
             <w:r>
               <w:rPr>
                 <w:rStyle w:val="Hyperlink"/>
@@ -2745,7 +2772,7 @@
                 <w:noProof/>
                 <w:webHidden/>
               </w:rPr>
-              <w:instrText xml:space="preserve"> PAGEREF _Toc47721444 \h </w:instrText>
+              <w:instrText xml:space="preserve"> PAGEREF _Toc48242489 \h </w:instrText>
             </w:r>
             <w:r>
               <w:rPr>
@@ -2789,7 +2816,7 @@
               <w:lang w:eastAsia="en-IE"/>
             </w:rPr>
           </w:pPr>
-          <w:hyperlink w:anchor="_Toc47721445" w:history="1">
+          <w:hyperlink w:anchor="_Toc48242490" w:history="1">
             <w:r>
               <w:rPr>
                 <w:rStyle w:val="Hyperlink"/>
@@ -2831,7 +2858,7 @@
                 <w:noProof/>
                 <w:webHidden/>
               </w:rPr>
-              <w:instrText xml:space="preserve"> PAGEREF _Toc47721445 \h </w:instrText>
+              <w:instrText xml:space="preserve"> PAGEREF _Toc48242490 \h </w:instrText>
             </w:r>
             <w:r>
               <w:rPr>
@@ -2875,7 +2902,7 @@
               <w:lang w:eastAsia="en-IE"/>
             </w:rPr>
           </w:pPr>
-          <w:hyperlink w:anchor="_Toc47721446" w:history="1">
+          <w:hyperlink w:anchor="_Toc48242491" w:history="1">
             <w:r>
               <w:rPr>
                 <w:rStyle w:val="Hyperlink"/>
@@ -2917,7 +2944,7 @@
                 <w:noProof/>
                 <w:webHidden/>
               </w:rPr>
-              <w:instrText xml:space="preserve"> PAGEREF _Toc47721446 \h </w:instrText>
+              <w:instrText xml:space="preserve"> PAGEREF _Toc48242491 \h </w:instrText>
             </w:r>
             <w:r>
               <w:rPr>
@@ -2961,7 +2988,7 @@
               <w:lang w:eastAsia="en-IE"/>
             </w:rPr>
           </w:pPr>
-          <w:hyperlink w:anchor="_Toc47721447" w:history="1">
+          <w:hyperlink w:anchor="_Toc48242492" w:history="1">
             <w:r>
               <w:rPr>
                 <w:rStyle w:val="Hyperlink"/>
@@ -3003,7 +3030,7 @@
                 <w:noProof/>
                 <w:webHidden/>
               </w:rPr>
-              <w:instrText xml:space="preserve"> PAGEREF _Toc47721447 \h </w:instrText>
+              <w:instrText xml:space="preserve"> PAGEREF _Toc48242492 \h </w:instrText>
             </w:r>
             <w:r>
               <w:rPr>
@@ -3047,7 +3074,7 @@
               <w:lang w:eastAsia="en-IE"/>
             </w:rPr>
           </w:pPr>
-          <w:hyperlink w:anchor="_Toc47721448" w:history="1">
+          <w:hyperlink w:anchor="_Toc48242493" w:history="1">
             <w:r>
               <w:rPr>
                 <w:rStyle w:val="Hyperlink"/>
@@ -3089,7 +3116,7 @@
                 <w:noProof/>
                 <w:webHidden/>
               </w:rPr>
-              <w:instrText xml:space="preserve"> PAGEREF _Toc47721448 \h </w:instrText>
+              <w:instrText xml:space="preserve"> PAGEREF _Toc48242493 \h </w:instrText>
             </w:r>
             <w:r>
               <w:rPr>
@@ -3133,7 +3160,7 @@
               <w:lang w:eastAsia="en-IE"/>
             </w:rPr>
           </w:pPr>
-          <w:hyperlink w:anchor="_Toc47721449" w:history="1">
+          <w:hyperlink w:anchor="_Toc48242494" w:history="1">
             <w:r>
               <w:rPr>
                 <w:rStyle w:val="Hyperlink"/>
@@ -3175,7 +3202,7 @@
                 <w:noProof/>
                 <w:webHidden/>
               </w:rPr>
-              <w:instrText xml:space="preserve"> PAGEREF _Toc47721449 \h </w:instrText>
+              <w:instrText xml:space="preserve"> PAGEREF _Toc48242494 \h </w:instrText>
             </w:r>
             <w:r>
               <w:rPr>
@@ -3219,7 +3246,7 @@
               <w:lang w:eastAsia="en-IE"/>
             </w:rPr>
           </w:pPr>
-          <w:hyperlink w:anchor="_Toc47721450" w:history="1">
+          <w:hyperlink w:anchor="_Toc48242495" w:history="1">
             <w:r>
               <w:rPr>
                 <w:rStyle w:val="Hyperlink"/>
@@ -3261,7 +3288,7 @@
                 <w:noProof/>
                 <w:webHidden/>
               </w:rPr>
-              <w:instrText xml:space="preserve"> PAGEREF _Toc47721450 \h </w:instrText>
+              <w:instrText xml:space="preserve"> PAGEREF _Toc48242495 \h </w:instrText>
             </w:r>
             <w:r>
               <w:rPr>
@@ -3305,7 +3332,7 @@
               <w:lang w:eastAsia="en-IE"/>
             </w:rPr>
           </w:pPr>
-          <w:hyperlink w:anchor="_Toc47721451" w:history="1">
+          <w:hyperlink w:anchor="_Toc48242496" w:history="1">
             <w:r>
               <w:rPr>
                 <w:rStyle w:val="Hyperlink"/>
@@ -3347,7 +3374,7 @@
                 <w:noProof/>
                 <w:webHidden/>
               </w:rPr>
-              <w:instrText xml:space="preserve"> PAGEREF _Toc47721451 \h </w:instrText>
+              <w:instrText xml:space="preserve"> PAGEREF _Toc48242496 \h </w:instrText>
             </w:r>
             <w:r>
               <w:rPr>
@@ -3391,7 +3418,7 @@
               <w:lang w:eastAsia="en-IE"/>
             </w:rPr>
           </w:pPr>
-          <w:hyperlink w:anchor="_Toc47721452" w:history="1">
+          <w:hyperlink w:anchor="_Toc48242497" w:history="1">
             <w:r>
               <w:rPr>
                 <w:rStyle w:val="Hyperlink"/>
@@ -3433,7 +3460,7 @@
                 <w:noProof/>
                 <w:webHidden/>
               </w:rPr>
-              <w:instrText xml:space="preserve"> PAGEREF _Toc47721452 \h </w:instrText>
+              <w:instrText xml:space="preserve"> PAGEREF _Toc48242497 \h </w:instrText>
             </w:r>
             <w:r>
               <w:rPr>
@@ -3477,7 +3504,7 @@
               <w:lang w:eastAsia="en-IE"/>
             </w:rPr>
           </w:pPr>
-          <w:hyperlink w:anchor="_Toc47721453" w:history="1">
+          <w:hyperlink w:anchor="_Toc48242498" w:history="1">
             <w:r>
               <w:rPr>
                 <w:rStyle w:val="Hyperlink"/>
@@ -3519,7 +3546,7 @@
                 <w:noProof/>
                 <w:webHidden/>
               </w:rPr>
-              <w:instrText xml:space="preserve"> PAGEREF _Toc47721453 \h </w:instrText>
+              <w:instrText xml:space="preserve"> PAGEREF _Toc48242498 \h </w:instrText>
             </w:r>
             <w:r>
               <w:rPr>
@@ -3563,7 +3590,7 @@
               <w:lang w:eastAsia="en-IE"/>
             </w:rPr>
           </w:pPr>
-          <w:hyperlink w:anchor="_Toc47721454" w:history="1">
+          <w:hyperlink w:anchor="_Toc48242499" w:history="1">
             <w:r>
               <w:rPr>
                 <w:rStyle w:val="Hyperlink"/>
@@ -3605,7 +3632,7 @@
                 <w:noProof/>
                 <w:webHidden/>
               </w:rPr>
-              <w:instrText xml:space="preserve"> PAGEREF _Toc47721454 \h </w:instrText>
+              <w:instrText xml:space="preserve"> PAGEREF _Toc48242499 \h </w:instrText>
             </w:r>
             <w:r>
               <w:rPr>
@@ -3649,7 +3676,7 @@
               <w:lang w:eastAsia="en-IE"/>
             </w:rPr>
           </w:pPr>
-          <w:hyperlink w:anchor="_Toc47721455" w:history="1">
+          <w:hyperlink w:anchor="_Toc48242500" w:history="1">
             <w:r>
               <w:rPr>
                 <w:rStyle w:val="Hyperlink"/>
@@ -3691,7 +3718,7 @@
                 <w:noProof/>
                 <w:webHidden/>
               </w:rPr>
-              <w:instrText xml:space="preserve"> PAGEREF _Toc47721455 \h </w:instrText>
+              <w:instrText xml:space="preserve"> PAGEREF _Toc48242500 \h </w:instrText>
             </w:r>
             <w:r>
               <w:rPr>
@@ -3735,7 +3762,7 @@
               <w:lang w:eastAsia="en-IE"/>
             </w:rPr>
           </w:pPr>
-          <w:hyperlink w:anchor="_Toc47721456" w:history="1">
+          <w:hyperlink w:anchor="_Toc48242501" w:history="1">
             <w:r>
               <w:rPr>
                 <w:rStyle w:val="Hyperlink"/>
@@ -3777,7 +3804,7 @@
                 <w:noProof/>
                 <w:webHidden/>
               </w:rPr>
-              <w:instrText xml:space="preserve"> PAGEREF _Toc47721456 \h </w:instrText>
+              <w:instrText xml:space="preserve"> PAGEREF _Toc48242501 \h </w:instrText>
             </w:r>
             <w:r>
               <w:rPr>
@@ -3821,7 +3848,7 @@
               <w:lang w:eastAsia="en-IE"/>
             </w:rPr>
           </w:pPr>
-          <w:hyperlink w:anchor="_Toc47721457" w:history="1">
+          <w:hyperlink w:anchor="_Toc48242502" w:history="1">
             <w:r>
               <w:rPr>
                 <w:rStyle w:val="Hyperlink"/>
@@ -3863,7 +3890,7 @@
                 <w:noProof/>
                 <w:webHidden/>
               </w:rPr>
-              <w:instrText xml:space="preserve"> PAGEREF _Toc47721457 \h </w:instrText>
+              <w:instrText xml:space="preserve"> PAGEREF _Toc48242502 \h </w:instrText>
             </w:r>
             <w:r>
               <w:rPr>
@@ -3907,7 +3934,7 @@
               <w:lang w:eastAsia="en-IE"/>
             </w:rPr>
           </w:pPr>
-          <w:hyperlink w:anchor="_Toc47721458" w:history="1">
+          <w:hyperlink w:anchor="_Toc48242503" w:history="1">
             <w:r>
               <w:rPr>
                 <w:rStyle w:val="Hyperlink"/>
@@ -3949,7 +3976,7 @@
                 <w:noProof/>
                 <w:webHidden/>
               </w:rPr>
-              <w:instrText xml:space="preserve"> PAGEREF _Toc47721458 \h </w:instrText>
+              <w:instrText xml:space="preserve"> PAGEREF _Toc48242503 \h </w:instrText>
             </w:r>
             <w:r>
               <w:rPr>
@@ -3993,7 +4020,7 @@
               <w:lang w:eastAsia="en-IE"/>
             </w:rPr>
           </w:pPr>
-          <w:hyperlink w:anchor="_Toc47721459" w:history="1">
+          <w:hyperlink w:anchor="_Toc48242504" w:history="1">
             <w:r>
               <w:rPr>
                 <w:rStyle w:val="Hyperlink"/>
@@ -4035,7 +4062,7 @@
                 <w:noProof/>
                 <w:webHidden/>
               </w:rPr>
-              <w:instrText xml:space="preserve"> PAGEREF _Toc47721459 \h </w:instrText>
+              <w:instrText xml:space="preserve"> PAGEREF _Toc48242504 \h </w:instrText>
             </w:r>
             <w:r>
               <w:rPr>
@@ -4093,7 +4120,7 @@
         <w:spacing w:after="120"/>
         <w:ind w:left="714" w:hanging="357"/>
       </w:pPr>
-      <w:bookmarkStart w:id="1" w:name="_Toc47721421"/>
+      <w:bookmarkStart w:id="1" w:name="_Toc48242466"/>
       <w:r>
         <w:lastRenderedPageBreak/>
         <w:t>Introduction</w:t>
@@ -4102,321 +4129,90 @@
     </w:p>
     <w:p>
       <w:pPr>
+        <w:pStyle w:val="Heading2"/>
+      </w:pPr>
+      <w:bookmarkStart w:id="2" w:name="_Toc48242467"/>
+      <w:r>
+        <w:t>The Project Deliverable</w:t>
+      </w:r>
+      <w:bookmarkEnd w:id="2"/>
+    </w:p>
+    <w:p>
+      <w:pPr>
         <w:ind w:left="720"/>
       </w:pPr>
     </w:p>
     <w:p>
       <w:pPr>
-        <w:pStyle w:val="Default"/>
-        <w:ind w:left="714"/>
-        <w:rPr>
-          <w:i/>
-          <w:iCs/>
-          <w:sz w:val="22"/>
-          <w:szCs w:val="22"/>
-        </w:rPr>
-      </w:pPr>
-      <w:r>
-        <w:rPr>
-          <w:i/>
-          <w:iCs/>
-          <w:sz w:val="22"/>
-          <w:szCs w:val="22"/>
-        </w:rPr>
-        <w:t xml:space="preserve">The introduction provides the reader with an overview of the project. </w:t>
-      </w:r>
-    </w:p>
-    <w:p>
-      <w:pPr>
-        <w:pStyle w:val="Default"/>
-        <w:ind w:left="714"/>
-        <w:rPr>
-          <w:i/>
-          <w:iCs/>
-          <w:sz w:val="22"/>
-          <w:szCs w:val="22"/>
-        </w:rPr>
-      </w:pPr>
-    </w:p>
-    <w:p>
-      <w:pPr>
-        <w:pStyle w:val="Default"/>
-        <w:ind w:left="714"/>
-        <w:rPr>
-          <w:i/>
-          <w:iCs/>
-          <w:sz w:val="22"/>
-          <w:szCs w:val="22"/>
-        </w:rPr>
-      </w:pPr>
-      <w:r>
-        <w:rPr>
-          <w:i/>
-          <w:iCs/>
-          <w:sz w:val="22"/>
-          <w:szCs w:val="22"/>
-        </w:rPr>
-        <w:t xml:space="preserve">A good introduction will inform the reader what the project is about without assuming any specialist knowledge and without detail that may obscure the overview. The reader is assumed to be knowledgeable but not necessarily an expert in the field of the project. </w:t>
-      </w:r>
-    </w:p>
-    <w:p>
-      <w:pPr>
-        <w:pStyle w:val="Default"/>
-        <w:ind w:left="714"/>
-        <w:rPr>
-          <w:i/>
-          <w:iCs/>
-          <w:sz w:val="22"/>
-          <w:szCs w:val="22"/>
-        </w:rPr>
-      </w:pPr>
-    </w:p>
-    <w:p>
-      <w:pPr>
-        <w:pStyle w:val="Default"/>
-        <w:ind w:left="714"/>
-        <w:rPr>
-          <w:i/>
-          <w:iCs/>
-          <w:sz w:val="22"/>
-          <w:szCs w:val="22"/>
-        </w:rPr>
-      </w:pPr>
-      <w:r>
-        <w:rPr>
-          <w:i/>
-          <w:iCs/>
-          <w:sz w:val="22"/>
-          <w:szCs w:val="22"/>
-        </w:rPr>
-        <w:t xml:space="preserve">The introduction should anticipate and combine main points described in more detail in the rest of the report. </w:t>
-      </w:r>
-    </w:p>
-    <w:p>
-      <w:pPr>
-        <w:pStyle w:val="Default"/>
-        <w:ind w:left="714"/>
-        <w:rPr>
-          <w:i/>
-          <w:iCs/>
-          <w:sz w:val="22"/>
-          <w:szCs w:val="22"/>
-        </w:rPr>
-      </w:pPr>
-    </w:p>
-    <w:p>
-      <w:pPr>
-        <w:pStyle w:val="Default"/>
-        <w:ind w:left="714"/>
-        <w:rPr>
-          <w:i/>
-          <w:iCs/>
-          <w:sz w:val="22"/>
-          <w:szCs w:val="22"/>
-        </w:rPr>
-      </w:pPr>
-    </w:p>
-    <w:p>
-      <w:pPr>
-        <w:pStyle w:val="Default"/>
-        <w:ind w:left="714"/>
-        <w:rPr>
-          <w:i/>
-          <w:iCs/>
-          <w:sz w:val="22"/>
-          <w:szCs w:val="22"/>
-        </w:rPr>
-      </w:pPr>
-      <w:r>
-        <w:rPr>
-          <w:i/>
-          <w:iCs/>
-          <w:sz w:val="22"/>
-          <w:szCs w:val="22"/>
-        </w:rPr>
-        <w:t xml:space="preserve">The Introduction contains: </w:t>
-      </w:r>
-    </w:p>
-    <w:p>
-      <w:pPr>
-        <w:pStyle w:val="Default"/>
-        <w:ind w:left="714"/>
-        <w:rPr>
-          <w:i/>
-          <w:iCs/>
-          <w:sz w:val="22"/>
-          <w:szCs w:val="22"/>
-        </w:rPr>
-      </w:pPr>
-    </w:p>
-    <w:p>
-      <w:pPr>
-        <w:pStyle w:val="Default"/>
-        <w:ind w:left="714"/>
-        <w:rPr>
-          <w:i/>
-          <w:iCs/>
-          <w:sz w:val="22"/>
-          <w:szCs w:val="22"/>
-        </w:rPr>
-      </w:pPr>
-      <w:r>
-        <w:rPr>
-          <w:i/>
-          <w:iCs/>
-          <w:sz w:val="22"/>
-          <w:szCs w:val="22"/>
-        </w:rPr>
-        <w:t xml:space="preserve">• the aims of the project; </w:t>
-      </w:r>
-    </w:p>
-    <w:p>
-      <w:pPr>
-        <w:pStyle w:val="Default"/>
-        <w:ind w:left="714"/>
-        <w:rPr>
-          <w:i/>
-          <w:iCs/>
-          <w:sz w:val="22"/>
-          <w:szCs w:val="22"/>
-        </w:rPr>
-      </w:pPr>
-    </w:p>
-    <w:p>
-      <w:pPr>
-        <w:pStyle w:val="Default"/>
-        <w:ind w:left="714"/>
-        <w:rPr>
-          <w:i/>
-          <w:iCs/>
-          <w:sz w:val="22"/>
-          <w:szCs w:val="22"/>
-        </w:rPr>
-      </w:pPr>
-      <w:r>
-        <w:rPr>
-          <w:i/>
-          <w:iCs/>
-          <w:sz w:val="22"/>
-          <w:szCs w:val="22"/>
-        </w:rPr>
-        <w:t xml:space="preserve">• the scope of the project; </w:t>
-      </w:r>
-    </w:p>
-    <w:p>
-      <w:pPr>
-        <w:pStyle w:val="Default"/>
-        <w:ind w:left="714"/>
-        <w:rPr>
-          <w:i/>
-          <w:iCs/>
-          <w:sz w:val="22"/>
-          <w:szCs w:val="22"/>
-        </w:rPr>
-      </w:pPr>
-    </w:p>
-    <w:p>
-      <w:pPr>
-        <w:pStyle w:val="Default"/>
-        <w:ind w:left="714"/>
-        <w:rPr>
-          <w:i/>
-          <w:iCs/>
-          <w:sz w:val="22"/>
-          <w:szCs w:val="22"/>
-        </w:rPr>
-      </w:pPr>
-      <w:r>
-        <w:rPr>
-          <w:i/>
-          <w:iCs/>
-          <w:sz w:val="22"/>
-          <w:szCs w:val="22"/>
-        </w:rPr>
-        <w:t xml:space="preserve">• the approach used in carrying out the project; </w:t>
-      </w:r>
-    </w:p>
-    <w:p>
-      <w:pPr>
-        <w:pStyle w:val="Default"/>
-        <w:ind w:left="714"/>
-        <w:rPr>
-          <w:i/>
-          <w:iCs/>
-          <w:sz w:val="22"/>
-          <w:szCs w:val="22"/>
-        </w:rPr>
-      </w:pPr>
-    </w:p>
-    <w:p>
-      <w:pPr>
-        <w:pStyle w:val="Default"/>
-        <w:ind w:left="714"/>
-        <w:rPr>
-          <w:i/>
-          <w:iCs/>
-          <w:sz w:val="22"/>
-          <w:szCs w:val="22"/>
-        </w:rPr>
-      </w:pPr>
-      <w:r>
-        <w:rPr>
-          <w:i/>
-          <w:iCs/>
-          <w:sz w:val="22"/>
-          <w:szCs w:val="22"/>
-        </w:rPr>
-        <w:t xml:space="preserve">• assumptions, if any, on which the work is based. </w:t>
-      </w:r>
-    </w:p>
-    <w:p>
-      <w:pPr>
         <w:ind w:left="720"/>
-        <w:rPr>
-          <w:i/>
-          <w:iCs/>
-        </w:rPr>
-      </w:pPr>
+      </w:pPr>
+      <w:r>
+        <w:t xml:space="preserve">The </w:t>
+      </w:r>
+      <w:r>
+        <w:t>artefact</w:t>
+      </w:r>
+      <w:r>
+        <w:t xml:space="preserve"> at the end of this project is an application that invokes a bespoke predictive model and </w:t>
+      </w:r>
+      <w:r>
+        <w:t xml:space="preserve">provides a </w:t>
+      </w:r>
+      <w:r>
+        <w:t xml:space="preserve">user </w:t>
+      </w:r>
+      <w:r>
+        <w:t xml:space="preserve">with an online interface </w:t>
+      </w:r>
+      <w:r>
+        <w:t>to retrieve a score f</w:t>
+      </w:r>
+      <w:r>
+        <w:t>or</w:t>
+      </w:r>
+      <w:r>
+        <w:t xml:space="preserve"> whether a given credit card transaction is likely to be fraudulent.</w:t>
+      </w:r>
     </w:p>
     <w:p>
       <w:pPr>
         <w:ind w:left="720"/>
-        <w:rPr>
-          <w:i/>
-          <w:iCs/>
-        </w:rPr>
-      </w:pPr>
+      </w:pPr>
+    </w:p>
+    <w:p>
+      <w:pPr>
+        <w:pStyle w:val="Heading2"/>
+      </w:pPr>
+      <w:bookmarkStart w:id="3" w:name="_Toc48242468"/>
+      <w:r>
+        <w:t>The Aims of the Project</w:t>
+      </w:r>
+      <w:bookmarkEnd w:id="3"/>
     </w:p>
     <w:p>
       <w:pPr>
         <w:ind w:left="720"/>
-        <w:rPr>
-          <w:i/>
-          <w:iCs/>
-        </w:rPr>
-      </w:pPr>
-      <w:r>
-        <w:rPr>
-          <w:i/>
-          <w:iCs/>
-        </w:rPr>
-        <w:t xml:space="preserve">Strengthen the aim/objective - </w:t>
-      </w:r>
+      </w:pPr>
     </w:p>
     <w:p>
       <w:pPr>
         <w:ind w:left="720"/>
       </w:pPr>
-    </w:p>
-    <w:p>
-      <w:pPr>
-        <w:pStyle w:val="Heading2"/>
-      </w:pPr>
-      <w:bookmarkStart w:id="2" w:name="_Toc47721422"/>
-      <w:r>
-        <w:t>The Project Deliverable</w:t>
-      </w:r>
-      <w:bookmarkEnd w:id="2"/>
+      <w:r>
+        <w:t>The project intends to apply robust Machine Learning techniques to build a predictive model for credit card fraud</w:t>
+      </w:r>
+      <w:r>
+        <w:t>, using an industry sourced dataset,</w:t>
+      </w:r>
+      <w:r>
+        <w:t xml:space="preserve"> and deploy this model through a </w:t>
+      </w:r>
+      <w:r>
+        <w:t xml:space="preserve">separate </w:t>
+      </w:r>
+      <w:r>
+        <w:t>bespoke hosted Shiny R Application.</w:t>
+      </w:r>
     </w:p>
     <w:p>
       <w:pPr>
@@ -4428,106 +4224,28 @@
         <w:ind w:left="720"/>
       </w:pPr>
       <w:r>
-        <w:t xml:space="preserve">The </w:t>
-      </w:r>
-      <w:r>
-        <w:t>artefact</w:t>
-      </w:r>
-      <w:r>
-        <w:t xml:space="preserve"> at the end of this project is an application that invokes a bespoke predictive model and </w:t>
-      </w:r>
-      <w:r>
-        <w:t xml:space="preserve">provides a </w:t>
-      </w:r>
-      <w:r>
-        <w:t xml:space="preserve">user </w:t>
-      </w:r>
-      <w:r>
-        <w:t xml:space="preserve">with an online interface </w:t>
-      </w:r>
-      <w:r>
-        <w:t>to retrieve a score f</w:t>
-      </w:r>
-      <w:r>
-        <w:t>or</w:t>
-      </w:r>
-      <w:r>
-        <w:t xml:space="preserve"> whether a given credit card transaction is likely to be fraudulent.</w:t>
+        <w:t xml:space="preserve">Using techniques and knowledge acquired during my DBS Data Science </w:t>
+      </w:r>
+      <w:r>
+        <w:t>Higher Diploma</w:t>
+      </w:r>
+      <w:r>
+        <w:t xml:space="preserve"> course I will build as accurate a model as possible.</w:t>
       </w:r>
     </w:p>
     <w:p>
       <w:pPr>
         <w:ind w:left="720"/>
       </w:pPr>
-    </w:p>
-    <w:p>
-      <w:pPr>
-        <w:pStyle w:val="Heading2"/>
-      </w:pPr>
-      <w:bookmarkStart w:id="3" w:name="_Toc47721423"/>
-      <w:r>
-        <w:t>The Aims of the Project</w:t>
-      </w:r>
-      <w:bookmarkEnd w:id="3"/>
+      <w:r>
+        <w:t>Extrapolating from programming and data warehousing course material, I will build an R Shiny dashboard as a deployment platform.</w:t>
+      </w:r>
     </w:p>
     <w:p>
       <w:pPr>
         <w:ind w:left="720"/>
       </w:pPr>
-    </w:p>
-    <w:p>
-      <w:pPr>
-        <w:ind w:left="720"/>
-      </w:pPr>
-      <w:r>
-        <w:t>The project intends to apply robust Machine Learning techniques to build a predictive model for credit card fraud</w:t>
-      </w:r>
-      <w:r>
-        <w:t>, using an industry sourced dataset,</w:t>
-      </w:r>
-      <w:r>
-        <w:t xml:space="preserve"> and deploy this model through a </w:t>
-      </w:r>
-      <w:r>
-        <w:t xml:space="preserve">separate </w:t>
-      </w:r>
-      <w:r>
-        <w:t>bespoke hosted Shiny R Application.</w:t>
-      </w:r>
-    </w:p>
-    <w:p>
-      <w:pPr>
-        <w:ind w:left="720"/>
-      </w:pPr>
-    </w:p>
-    <w:p>
-      <w:pPr>
-        <w:ind w:left="720"/>
-      </w:pPr>
-      <w:r>
-        <w:t xml:space="preserve">Using techniques and knowledge acquired during my DBS Data Science </w:t>
-      </w:r>
-      <w:r>
-        <w:t>Higher Diploma</w:t>
-      </w:r>
-      <w:r>
-        <w:t xml:space="preserve"> course I will build as accurate a model as possible.</w:t>
-      </w:r>
-    </w:p>
-    <w:p>
-      <w:pPr>
-        <w:ind w:left="720"/>
-      </w:pPr>
-      <w:r>
-        <w:t>Extrapolating from programming and data warehousing course material, I will build an R Shiny dashboard as a deployment platform.</w:t>
-      </w:r>
-    </w:p>
-    <w:p>
-      <w:pPr>
-        <w:ind w:left="720"/>
-      </w:pPr>
-      <w:r>
-        <w:lastRenderedPageBreak/>
+      <w:r>
         <w:t>The work in this project is intended to demonstrate an application of many of the key tenants of data analytics to which I was exposed during my DBS course work in 2019/2020.</w:t>
       </w:r>
     </w:p>
@@ -4609,10 +4327,24 @@
     </w:p>
     <w:p>
       <w:pPr>
+        <w:rPr>
+          <w:rFonts w:asciiTheme="majorHAnsi" w:eastAsiaTheme="majorEastAsia" w:hAnsiTheme="majorHAnsi" w:cstheme="majorBidi"/>
+          <w:color w:val="2F5496" w:themeColor="accent1" w:themeShade="BF"/>
+          <w:sz w:val="26"/>
+          <w:szCs w:val="26"/>
+        </w:rPr>
+      </w:pPr>
+      <w:bookmarkStart w:id="4" w:name="_Toc48242469"/>
+      <w:r>
+        <w:br w:type="page"/>
+      </w:r>
+    </w:p>
+    <w:p>
+      <w:pPr>
         <w:pStyle w:val="Heading2"/>
       </w:pPr>
-      <w:bookmarkStart w:id="4" w:name="_Toc47721424"/>
-      <w:r>
+      <w:r>
+        <w:lastRenderedPageBreak/>
         <w:t>Scope of the Project</w:t>
       </w:r>
       <w:bookmarkEnd w:id="4"/>
@@ -4734,62 +4466,59 @@
         <w:ind w:left="720"/>
       </w:pPr>
       <w:r>
-        <w:t xml:space="preserve">The Azure Machine Learning Classic Studio provides several in-built visualisation techniques, which I expect to use during the modelling process. However, to improve the richness of my project demonstrations, and to highlight my understanding of R libraries and useful graphical techniques, I will be adding on-screen data visualisation to the R Shiny Dashboard. This </w:t>
-      </w:r>
+        <w:t xml:space="preserve">The Azure Machine Learning Classic Studio provides several in-built visualisation techniques, which I expect to use during the modelling process. However, to improve the richness of my project demonstrations, and to highlight my understanding of R libraries and useful graphical techniques, I will be adding on-screen data visualisation to the R Shiny Dashboard. This improve any explanations I wish to give about the credit card </w:t>
+      </w:r>
+      <w:r>
+        <w:t>dataset structure during demonstrations.</w:t>
+      </w:r>
+    </w:p>
+    <w:p>
+      <w:pPr>
+        <w:ind w:left="720"/>
+      </w:pPr>
+    </w:p>
+    <w:p>
+      <w:pPr>
+        <w:pStyle w:val="Heading2"/>
+      </w:pPr>
+      <w:bookmarkStart w:id="5" w:name="_Toc48242470"/>
+      <w:r>
+        <w:t>The Project Approach</w:t>
+      </w:r>
+      <w:bookmarkEnd w:id="5"/>
+    </w:p>
+    <w:p>
+      <w:pPr>
+        <w:ind w:left="720"/>
+      </w:pPr>
+    </w:p>
+    <w:p>
+      <w:pPr>
+        <w:ind w:left="720"/>
+      </w:pPr>
+      <w:r>
+        <w:t>The source dataset for modelling has been retrieved from test/demo data used for a discontinued Product line in my company.</w:t>
+      </w:r>
+    </w:p>
+    <w:p>
+      <w:pPr>
+        <w:ind w:left="720"/>
+      </w:pPr>
+      <w:r>
+        <w:t>This product was a rules engine to detect credit card fraud based on the sequential application of business rules. The data is extensive both in terms of numbers of columns/attributes and rows and is an ideal repository upon which to build a Machine Learning predictive model.</w:t>
+      </w:r>
+    </w:p>
+    <w:p>
+      <w:pPr>
+        <w:ind w:left="720"/>
+      </w:pPr>
+    </w:p>
+    <w:p>
+      <w:pPr>
+        <w:ind w:left="720"/>
+      </w:pPr>
       <w:r>
         <w:lastRenderedPageBreak/>
-        <w:t xml:space="preserve">improve any explanations I wish to give about the credit card </w:t>
-      </w:r>
-      <w:r>
-        <w:t>dataset structure during demonstrations.</w:t>
-      </w:r>
-    </w:p>
-    <w:p>
-      <w:pPr>
-        <w:ind w:left="720"/>
-      </w:pPr>
-    </w:p>
-    <w:p>
-      <w:pPr>
-        <w:pStyle w:val="Heading2"/>
-      </w:pPr>
-      <w:bookmarkStart w:id="5" w:name="_Toc47721425"/>
-      <w:r>
-        <w:t>The Project Approach</w:t>
-      </w:r>
-      <w:bookmarkEnd w:id="5"/>
-    </w:p>
-    <w:p>
-      <w:pPr>
-        <w:ind w:left="720"/>
-      </w:pPr>
-    </w:p>
-    <w:p>
-      <w:pPr>
-        <w:ind w:left="720"/>
-      </w:pPr>
-      <w:r>
-        <w:t>The source dataset for modelling has been retrieved from test/demo data used for a discontinued Product line in my company.</w:t>
-      </w:r>
-    </w:p>
-    <w:p>
-      <w:pPr>
-        <w:ind w:left="720"/>
-      </w:pPr>
-      <w:r>
-        <w:t>This product was a rules engine to detect credit card fraud based on the sequential application of business rules. The data is extensive both in terms of numbers of columns/attributes and rows and is an ideal repository upon which to build a Machine Learning predictive model.</w:t>
-      </w:r>
-    </w:p>
-    <w:p>
-      <w:pPr>
-        <w:ind w:left="720"/>
-      </w:pPr>
-    </w:p>
-    <w:p>
-      <w:pPr>
-        <w:ind w:left="720"/>
-      </w:pPr>
-      <w:r>
         <w:t xml:space="preserve">I wanted to generate a project what was both built and deployed using </w:t>
       </w:r>
       <w:r>
@@ -4844,9 +4573,24 @@
           <w:szCs w:val="20"/>
           <w:shd w:val="clear" w:color="auto" w:fill="FFFFFF"/>
         </w:rPr>
-        <w:t>(</w:t>
-      </w:r>
-      <w:proofErr w:type="spellStart"/>
+        <w:t>(Krzemiński, 2018)</w:t>
+      </w:r>
+    </w:p>
+    <w:p>
+      <w:pPr>
+        <w:ind w:left="720"/>
+      </w:pPr>
+    </w:p>
+    <w:p>
+      <w:pPr>
+        <w:ind w:left="720"/>
+      </w:pPr>
+      <w:r>
+        <w:t xml:space="preserve">Arguably the most important project approach to highlight is the intention to deliver working software as early as possible, and at regular intervals thereafter. I have </w:t>
+      </w:r>
+      <w:r>
+        <w:t xml:space="preserve">followed my own project  experience and common industry practice </w:t>
+      </w:r>
       <w:r>
         <w:rPr>
           <w:rFonts w:ascii="Arial" w:hAnsi="Arial" w:cs="Arial"/>
@@ -4855,63 +4599,44 @@
           <w:szCs w:val="20"/>
           <w:shd w:val="clear" w:color="auto" w:fill="FFFFFF"/>
         </w:rPr>
-        <w:t>Krzemiński</w:t>
-      </w:r>
-      <w:proofErr w:type="spellEnd"/>
-      <w:r>
-        <w:rPr>
-          <w:rFonts w:ascii="Arial" w:hAnsi="Arial" w:cs="Arial"/>
-          <w:color w:val="000000"/>
-          <w:sz w:val="20"/>
-          <w:szCs w:val="20"/>
-          <w:shd w:val="clear" w:color="auto" w:fill="FFFFFF"/>
-        </w:rPr>
-        <w:t>, 2018)</w:t>
+        <w:t xml:space="preserve">(Parsons, 2019) by </w:t>
+      </w:r>
+      <w:r>
+        <w:t>adopt</w:t>
+      </w:r>
+      <w:r>
+        <w:t>ing</w:t>
+      </w:r>
+      <w:r>
+        <w:t xml:space="preserve"> a pseudo-AGILE approach to design, development, and deployment, as opposed to ‘Waterfall’. </w:t>
       </w:r>
     </w:p>
     <w:p>
       <w:pPr>
         <w:ind w:left="720"/>
       </w:pPr>
+      <w:r>
+        <w:t xml:space="preserve">I feel one of the major risks for the project is that I am building the predictive model with one toolkit (Azure Machine Learning Studio), and deploying an API to be invoked by a completely separate application, </w:t>
+      </w:r>
+      <w:r>
+        <w:t xml:space="preserve">an R Shiny dashboard application. This is a deployment model with which I have never worked </w:t>
+      </w:r>
+      <w:r>
+        <w:t>previously,</w:t>
+      </w:r>
+      <w:r>
+        <w:t xml:space="preserve"> and inter-connectivity challenges could </w:t>
+      </w:r>
+      <w:r>
+        <w:t>a major problem.</w:t>
+      </w:r>
     </w:p>
     <w:p>
       <w:pPr>
         <w:ind w:left="720"/>
       </w:pPr>
       <w:r>
-        <w:t xml:space="preserve">Arguably the most important project approach to highlight is the intention to deliver working software as early as possible, and at regular intervals thereafter. I have </w:t>
-      </w:r>
-      <w:r>
-        <w:t xml:space="preserve">followed my own project  experience and common industry practice </w:t>
-      </w:r>
-      <w:r>
-        <w:rPr>
-          <w:rFonts w:ascii="Arial" w:hAnsi="Arial" w:cs="Arial"/>
-          <w:color w:val="000000"/>
-          <w:sz w:val="20"/>
-          <w:szCs w:val="20"/>
-          <w:shd w:val="clear" w:color="auto" w:fill="FFFFFF"/>
-        </w:rPr>
-        <w:t>(Parsons, 2019)</w:t>
-      </w:r>
-      <w:r>
-        <w:rPr>
-          <w:rFonts w:ascii="Arial" w:hAnsi="Arial" w:cs="Arial"/>
-          <w:color w:val="000000"/>
-          <w:sz w:val="20"/>
-          <w:szCs w:val="20"/>
-          <w:shd w:val="clear" w:color="auto" w:fill="FFFFFF"/>
-        </w:rPr>
-        <w:t xml:space="preserve"> by </w:t>
-      </w:r>
-      <w:r>
-        <w:t>adopt</w:t>
-      </w:r>
-      <w:r>
-        <w:t>ing</w:t>
-      </w:r>
-      <w:r>
-        <w:t xml:space="preserve"> a pseudo-AGILE approach to design, development, and deployment, as opposed to ‘Waterfall’. </w:t>
+        <w:t>The demo I intend to present for this Interim report will show a relatively simplistic approach to building the predictive model. I am deliberately focusing up-front on the verification that the project application will work ‘end-to-end’, and that data will flow seamlessly between Azure and my Shiny R dashboard application.</w:t>
       </w:r>
     </w:p>
     <w:p>
@@ -4919,168 +4644,140 @@
         <w:ind w:left="720"/>
       </w:pPr>
       <w:r>
-        <w:t xml:space="preserve">I feel one of the major risks for the project is that I am building the predictive model with one toolkit (Azure Machine Learning Studio), and deploying an API to be invoked by a completely separate application, </w:t>
-      </w:r>
-      <w:r>
-        <w:t xml:space="preserve">an R Shiny dashboard application. This is a deployment model with which I have never worked </w:t>
-      </w:r>
-      <w:r>
-        <w:t>previously,</w:t>
-      </w:r>
-      <w:r>
-        <w:t xml:space="preserve"> and inter-connectivity challenges could </w:t>
-      </w:r>
-      <w:r>
-        <w:t>a major problem.</w:t>
+        <w:t>My project plan has been constructed to focus on the ‘Production’ deployment framework first</w:t>
+      </w:r>
+      <w:r>
+        <w:t xml:space="preserve"> and then enhance the model afterwards. This can be seen in the project plan in Section </w:t>
+      </w:r>
+      <w:r>
+        <w:fldChar w:fldCharType="begin"/>
+      </w:r>
+      <w:r>
+        <w:instrText xml:space="preserve"> REF _Ref47627794 \r \h </w:instrText>
+      </w:r>
+      <w:r>
+        <w:fldChar w:fldCharType="separate"/>
+      </w:r>
+      <w:r>
+        <w:t>5.2</w:t>
+      </w:r>
+      <w:r>
+        <w:fldChar w:fldCharType="end"/>
+      </w:r>
+      <w:r>
+        <w:t xml:space="preserve"> of this document, and expanded on in more detail in Section </w:t>
+      </w:r>
+      <w:r>
+        <w:fldChar w:fldCharType="begin"/>
+      </w:r>
+      <w:r>
+        <w:instrText xml:space="preserve"> REF _Ref47558411 \r \h </w:instrText>
+      </w:r>
+      <w:r>
+        <w:fldChar w:fldCharType="separate"/>
+      </w:r>
+      <w:r>
+        <w:t>3.3.6</w:t>
+      </w:r>
+      <w:r>
+        <w:fldChar w:fldCharType="end"/>
+      </w:r>
+      <w:r>
+        <w:t xml:space="preserve"> (User Story design description).</w:t>
       </w:r>
     </w:p>
     <w:p>
       <w:pPr>
         <w:ind w:left="720"/>
       </w:pPr>
-      <w:r>
-        <w:t>The demo I intend to present for this Interim report will show a relatively simplistic approach to building the predictive model. I am deliberately focusing up-front on the verification that the project application will work ‘end-to-end’, and that data will flow seamlessly between Azure and my Shiny R dashboard application.</w:t>
-      </w:r>
+    </w:p>
+    <w:p>
+      <w:pPr>
+        <w:pStyle w:val="Heading2"/>
+      </w:pPr>
+      <w:bookmarkStart w:id="6" w:name="_Toc48242471"/>
+      <w:r>
+        <w:t>Project Assumption</w:t>
+      </w:r>
+      <w:r>
+        <w:t>s</w:t>
+      </w:r>
+      <w:bookmarkEnd w:id="6"/>
     </w:p>
     <w:p>
       <w:pPr>
         <w:ind w:left="720"/>
       </w:pPr>
-      <w:r>
-        <w:t>My project plan has been constructed to focus on the ‘Production’ deployment framework first</w:t>
-      </w:r>
-      <w:r>
-        <w:t xml:space="preserve"> and then enhance the model afterwards. This can be seen in the project plan in Section </w:t>
-      </w:r>
-      <w:r>
-        <w:fldChar w:fldCharType="begin"/>
-      </w:r>
-      <w:r>
-        <w:instrText xml:space="preserve"> REF _Ref47627794 \r \h </w:instrText>
-      </w:r>
-      <w:r>
-        <w:fldChar w:fldCharType="separate"/>
-      </w:r>
-      <w:r>
-        <w:t>5.2</w:t>
-      </w:r>
-      <w:r>
-        <w:fldChar w:fldCharType="end"/>
-      </w:r>
-      <w:r>
-        <w:t xml:space="preserve"> of this document, and expanded on in more detail in Section </w:t>
-      </w:r>
-      <w:r>
-        <w:fldChar w:fldCharType="begin"/>
-      </w:r>
-      <w:r>
-        <w:instrText xml:space="preserve"> REF _Ref47558411 \r \h </w:instrText>
-      </w:r>
-      <w:r>
-        <w:fldChar w:fldCharType="separate"/>
-      </w:r>
-      <w:r>
-        <w:t>3.3.6</w:t>
-      </w:r>
-      <w:r>
-        <w:fldChar w:fldCharType="end"/>
-      </w:r>
-      <w:r>
-        <w:t xml:space="preserve"> (User Story design description).</w:t>
-      </w:r>
     </w:p>
     <w:p>
       <w:pPr>
         <w:ind w:left="720"/>
       </w:pPr>
-    </w:p>
-    <w:p>
-      <w:pPr>
-        <w:pStyle w:val="Heading2"/>
-      </w:pPr>
-      <w:bookmarkStart w:id="6" w:name="_Toc47721426"/>
-      <w:r>
-        <w:t>Project Assumption</w:t>
-      </w:r>
-      <w:r>
-        <w:t>s</w:t>
-      </w:r>
-      <w:bookmarkEnd w:id="6"/>
+      <w:r>
+        <w:t xml:space="preserve">The source dataset I am using is </w:t>
+      </w:r>
+      <w:r>
+        <w:t xml:space="preserve">also </w:t>
+      </w:r>
+      <w:r>
+        <w:t xml:space="preserve">essentially demo data and is thus relatively clean of empty or corrupt values. </w:t>
+      </w:r>
     </w:p>
     <w:p>
       <w:pPr>
         <w:ind w:left="720"/>
       </w:pPr>
+      <w:r>
+        <w:t>Critically, it contains a label column (marked ‘Fraud’) so that each row can be identified as being a historically fraudulent record, or not.</w:t>
+      </w:r>
     </w:p>
     <w:p>
       <w:pPr>
         <w:ind w:left="720"/>
       </w:pPr>
       <w:r>
+        <w:t xml:space="preserve">However, as </w:t>
+      </w:r>
+      <w:r>
+        <w:t>it</w:t>
+      </w:r>
+      <w:r>
+        <w:t xml:space="preserve"> was int</w:t>
+      </w:r>
+      <w:r>
+        <w:t>ended to interface with several legacy systems the dataset contains many columns that may be redundant. Feature Selection is expected to be a critical exercise to ensure the selection of the correct modelling algorithm is a manageable process.</w:t>
+      </w:r>
+    </w:p>
+    <w:p>
+      <w:pPr>
+        <w:ind w:left="720"/>
+      </w:pPr>
+      <w:r>
+        <w:t>For the initial stages of the project I have carried out manual feature selection based on internal company guidance from a colleague with prior experience in credit card fraud product management.</w:t>
+      </w:r>
+      <w:r>
+        <w:t xml:space="preserve"> </w:t>
+      </w:r>
+      <w:r>
+        <w:t xml:space="preserve"> </w:t>
+      </w:r>
+    </w:p>
+    <w:p>
+      <w:pPr>
+        <w:ind w:left="720"/>
+      </w:pPr>
+    </w:p>
+    <w:p>
+      <w:pPr>
+        <w:ind w:left="720"/>
+      </w:pPr>
+    </w:p>
+    <w:p>
+      <w:pPr>
+        <w:ind w:left="720"/>
+      </w:pPr>
+      <w:r>
         <w:lastRenderedPageBreak/>
-        <w:t xml:space="preserve">The source dataset I am using is </w:t>
-      </w:r>
-      <w:r>
-        <w:t xml:space="preserve">also </w:t>
-      </w:r>
-      <w:r>
-        <w:t xml:space="preserve">essentially demo data and is thus relatively clean of empty or corrupt values. </w:t>
-      </w:r>
-    </w:p>
-    <w:p>
-      <w:pPr>
-        <w:ind w:left="720"/>
-      </w:pPr>
-      <w:r>
-        <w:t>Critically, it contains a label column (marked ‘Fraud’) so that each row can be identified as being a historically fraudulent record, or not.</w:t>
-      </w:r>
-    </w:p>
-    <w:p>
-      <w:pPr>
-        <w:ind w:left="720"/>
-      </w:pPr>
-      <w:r>
-        <w:t xml:space="preserve">However, as </w:t>
-      </w:r>
-      <w:r>
-        <w:t>it</w:t>
-      </w:r>
-      <w:r>
-        <w:t xml:space="preserve"> was int</w:t>
-      </w:r>
-      <w:r>
-        <w:t>ended to interface with several legacy systems the dataset contains many columns that may be redundant. Feature Selection is expected to be a critical exercise to ensure the selection of the correct modelling algorithm is a manageable process.</w:t>
-      </w:r>
-    </w:p>
-    <w:p>
-      <w:pPr>
-        <w:ind w:left="720"/>
-      </w:pPr>
-      <w:r>
-        <w:t>For the initial stages of the project I have carried out manual feature selection based on internal company guidance from a colleague with prior experience in credit card fraud product management.</w:t>
-      </w:r>
-      <w:r>
-        <w:t xml:space="preserve"> </w:t>
-      </w:r>
-      <w:r>
-        <w:t xml:space="preserve"> </w:t>
-      </w:r>
-    </w:p>
-    <w:p>
-      <w:pPr>
-        <w:ind w:left="720"/>
-      </w:pPr>
-    </w:p>
-    <w:p>
-      <w:pPr>
-        <w:ind w:left="720"/>
-      </w:pPr>
-    </w:p>
-    <w:p>
-      <w:pPr>
-        <w:ind w:left="720"/>
-      </w:pPr>
-      <w:r>
         <w:t>I often used inverted commas in this report when describing the ‘new’ data that the user selects in the UI before invoking the API to run the predictive fraud model. The reason for this convention is that I have assumed that project development will require the following split of the original credit card fraud dataset;</w:t>
       </w:r>
     </w:p>
@@ -5206,7 +4903,7 @@
         <w:spacing w:after="120"/>
         <w:ind w:left="714" w:hanging="357"/>
       </w:pPr>
-      <w:bookmarkStart w:id="7" w:name="_Toc47721427"/>
+      <w:bookmarkStart w:id="7" w:name="_Toc48242472"/>
       <w:r>
         <w:lastRenderedPageBreak/>
         <w:t>Background</w:t>
@@ -5429,7 +5126,7 @@
       <w:pPr>
         <w:pStyle w:val="Heading2"/>
       </w:pPr>
-      <w:bookmarkStart w:id="8" w:name="_Toc47721428"/>
+      <w:bookmarkStart w:id="8" w:name="_Toc48242473"/>
       <w:r>
         <w:t>What Type of ‘Real-World’ Application Does this Project Emulate?</w:t>
       </w:r>
@@ -5471,7 +5168,132 @@
           <w:szCs w:val="20"/>
           <w:shd w:val="clear" w:color="auto" w:fill="FFFFFF"/>
         </w:rPr>
-        <w:t>(Stanton, 2019)</w:t>
+        <w:t xml:space="preserve">(Stanton, 2019) </w:t>
+      </w:r>
+      <w:r>
+        <w:rPr>
+          <w:rFonts w:cstheme="minorHAnsi"/>
+          <w:color w:val="333333"/>
+          <w:shd w:val="clear" w:color="auto" w:fill="FFFFFF"/>
+        </w:rPr>
+        <w:t>Ireland saw 17 cards with fraud on every 1,000 cards issued in 2013, and by 2016 this had increased to 47 cards per 1,000 cards, an increase of 176%.</w:t>
+      </w:r>
+    </w:p>
+    <w:p>
+      <w:pPr>
+        <w:ind w:left="720"/>
+      </w:pPr>
+      <w:r>
+        <w:t>Credit card fraud is a crime that has touched many of us, so I wanted to look at data analytics and how it might be applied in this area.</w:t>
+      </w:r>
+    </w:p>
+    <w:p>
+      <w:pPr>
+        <w:ind w:left="720"/>
+      </w:pPr>
+    </w:p>
+    <w:p>
+      <w:pPr>
+        <w:ind w:left="720"/>
+        <w:rPr>
+          <w:i/>
+          <w:iCs/>
+        </w:rPr>
+      </w:pPr>
+      <w:r>
+        <w:rPr>
+          <w:i/>
+          <w:iCs/>
+        </w:rPr>
+        <w:t xml:space="preserve">Personal Background </w:t>
+      </w:r>
+    </w:p>
+    <w:p>
+      <w:pPr>
+        <w:ind w:left="720"/>
+      </w:pPr>
+      <w:r>
+        <w:t>I work within a company that specialises in the software development of financial crime prevention software. To date, much of our fraud prevention products have used rules-based processes to generate alerts for possible fraudulent transactions, but that will gradually change with the emergence of new data analytics product objectives.</w:t>
+      </w:r>
+    </w:p>
+    <w:p>
+      <w:pPr>
+        <w:ind w:left="720"/>
+      </w:pPr>
+      <w:r>
+        <w:t xml:space="preserve">This project artefact is a simplified version of what a basic credit card fraud application might look like in a Financial Services domain. A Fraud Investigator can select a given (single) credit car transaction and retrieve a score to reflect if fraud is probably present. </w:t>
+      </w:r>
+    </w:p>
+    <w:p>
+      <w:pPr>
+        <w:ind w:left="720"/>
+      </w:pPr>
+    </w:p>
+    <w:p>
+      <w:pPr>
+        <w:ind w:left="720"/>
+      </w:pPr>
+    </w:p>
+    <w:p>
+      <w:pPr>
+        <w:ind w:left="720"/>
+        <w:rPr>
+          <w:i/>
+          <w:iCs/>
+        </w:rPr>
+      </w:pPr>
+      <w:r>
+        <w:rPr>
+          <w:i/>
+          <w:iCs/>
+        </w:rPr>
+        <w:t xml:space="preserve">Real-time </w:t>
+      </w:r>
+      <w:r>
+        <w:rPr>
+          <w:i/>
+          <w:iCs/>
+        </w:rPr>
+        <w:t xml:space="preserve">Credit Card </w:t>
+      </w:r>
+      <w:r>
+        <w:rPr>
+          <w:i/>
+          <w:iCs/>
+        </w:rPr>
+        <w:t xml:space="preserve">Fraud Detection </w:t>
+      </w:r>
+      <w:r>
+        <w:rPr>
+          <w:i/>
+          <w:iCs/>
+        </w:rPr>
+        <w:t>– Limitation in my Approach</w:t>
+      </w:r>
+    </w:p>
+    <w:p>
+      <w:pPr>
+        <w:ind w:left="720"/>
+      </w:pPr>
+      <w:r>
+        <w:t>The project artefact is essentially an academic exercise in build a predictive credit card fraud model and providing a basic (but attractive) user interface.</w:t>
+      </w:r>
+    </w:p>
+    <w:p>
+      <w:pPr>
+        <w:ind w:left="720"/>
+      </w:pPr>
+      <w:r>
+        <w:t xml:space="preserve">In the ‘real world’ </w:t>
+      </w:r>
+      <w:r>
+        <w:t xml:space="preserve">daily credit </w:t>
+      </w:r>
+      <w:r>
+        <w:t>transaction volumes</w:t>
+      </w:r>
+      <w:r>
+        <w:t xml:space="preserve"> are enormous. In the UK alone nearly 40 million transaction per day were recorded on average in 2016 </w:t>
       </w:r>
       <w:r>
         <w:rPr>
@@ -5481,132 +5303,45 @@
           <w:szCs w:val="20"/>
           <w:shd w:val="clear" w:color="auto" w:fill="FFFFFF"/>
         </w:rPr>
-        <w:t xml:space="preserve"> </w:t>
-      </w:r>
-      <w:r>
-        <w:rPr>
-          <w:rFonts w:cstheme="minorHAnsi"/>
-          <w:color w:val="333333"/>
-          <w:shd w:val="clear" w:color="auto" w:fill="FFFFFF"/>
-        </w:rPr>
-        <w:t>Ireland saw 17 cards with fraud on every 1,000 cards issued in 2013, and by 2016 this had increased to 47 cards per 1,000 cards, an increase of 176%.</w:t>
-      </w:r>
-    </w:p>
-    <w:p>
-      <w:pPr>
-        <w:ind w:left="720"/>
-      </w:pPr>
-      <w:r>
-        <w:t>Credit card fraud is a crime that has touched many of us, so I wanted to look at data analytics and how it might be applied in this area.</w:t>
-      </w:r>
-    </w:p>
-    <w:p>
-      <w:pPr>
-        <w:ind w:left="720"/>
-      </w:pPr>
-    </w:p>
-    <w:p>
-      <w:pPr>
-        <w:ind w:left="720"/>
+        <w:t>(Cherowbrier, 2019)</w:t>
+      </w:r>
+      <w:r>
+        <w:t xml:space="preserve">. Many </w:t>
+      </w:r>
+      <w:r>
+        <w:lastRenderedPageBreak/>
+        <w:t xml:space="preserve">organisations will have a significant base of employees devoted to fraud prevention but still cannot remotely hope to manually inspect each credit card transaction. In practice, any credit card fraud application will process high volumes of data in </w:t>
+      </w:r>
+      <w:r>
         <w:rPr>
           <w:i/>
           <w:iCs/>
         </w:rPr>
-      </w:pPr>
+        <w:t>automated batch transactions</w:t>
+      </w:r>
+      <w:r>
+        <w:t xml:space="preserve"> and filter out ‘high-alerts’ for human inspection.</w:t>
+      </w:r>
+    </w:p>
+    <w:p>
+      <w:pPr>
+        <w:ind w:left="720"/>
+      </w:pPr>
+      <w:r>
+        <w:t xml:space="preserve">My application provides a ‘one-at-time’ </w:t>
+      </w:r>
+      <w:r>
+        <w:t xml:space="preserve">process to inspect individual transactions for fraud. This is obviously unrealistic and is more akin to </w:t>
+      </w:r>
       <w:r>
         <w:rPr>
           <w:i/>
           <w:iCs/>
         </w:rPr>
-        <w:t xml:space="preserve">Personal Background </w:t>
-      </w:r>
-    </w:p>
-    <w:p>
-      <w:pPr>
-        <w:ind w:left="720"/>
-      </w:pPr>
-      <w:r>
-        <w:t>I work within a company that specialises in the software development of financial crime prevention software. To date, much of our fraud prevention products have used rules-based processes to generate alerts for possible fraudulent transactions, but that will gradually change with the emergence of new data analytics product objectives.</w:t>
-      </w:r>
-    </w:p>
-    <w:p>
-      <w:pPr>
-        <w:ind w:left="720"/>
-      </w:pPr>
-      <w:r>
-        <w:t xml:space="preserve">This project artefact is a simplified version of what a basic credit card fraud application might look like in a Financial Services domain. A Fraud Investigator can select a given (single) credit car transaction and retrieve a score to reflect if fraud is probably present. </w:t>
-      </w:r>
-    </w:p>
-    <w:p>
-      <w:pPr>
-        <w:ind w:left="720"/>
-      </w:pPr>
-    </w:p>
-    <w:p>
-      <w:pPr>
-        <w:ind w:left="720"/>
-      </w:pPr>
-    </w:p>
-    <w:p>
-      <w:pPr>
-        <w:ind w:left="720"/>
-        <w:rPr>
-          <w:i/>
-          <w:iCs/>
-        </w:rPr>
-      </w:pPr>
-      <w:r>
-        <w:rPr>
-          <w:i/>
-          <w:iCs/>
-        </w:rPr>
-        <w:t xml:space="preserve">Real-time </w:t>
-      </w:r>
-      <w:r>
-        <w:rPr>
-          <w:i/>
-          <w:iCs/>
-        </w:rPr>
-        <w:t xml:space="preserve">Credit Card </w:t>
-      </w:r>
-      <w:r>
-        <w:rPr>
-          <w:i/>
-          <w:iCs/>
-        </w:rPr>
-        <w:t xml:space="preserve">Fraud Detection </w:t>
-      </w:r>
-      <w:r>
-        <w:rPr>
-          <w:i/>
-          <w:iCs/>
-        </w:rPr>
-        <w:t>– Limitation in my Approach</w:t>
-      </w:r>
-    </w:p>
-    <w:p>
-      <w:pPr>
-        <w:ind w:left="720"/>
-      </w:pPr>
-      <w:r>
-        <w:t>The project artefact is essentially an academic exercise in build a predictive credit card fraud model and providing a basic (but attractive) user interface.</w:t>
-      </w:r>
-    </w:p>
-    <w:p>
-      <w:pPr>
-        <w:ind w:left="720"/>
-      </w:pPr>
-      <w:r>
-        <w:t xml:space="preserve">In the ‘real world’ </w:t>
-      </w:r>
-      <w:r>
-        <w:t xml:space="preserve">daily credit </w:t>
-      </w:r>
-      <w:r>
-        <w:t>transaction volumes</w:t>
-      </w:r>
-      <w:r>
-        <w:t xml:space="preserve"> are enormous. In the UK alone nearly 40 million transaction per day were recorded on average in 2016 </w:t>
+        <w:t>Customer-Due-Diligence</w:t>
+      </w:r>
+      <w:r>
+        <w:t xml:space="preserve"> systems </w:t>
       </w:r>
       <w:r>
         <w:rPr>
@@ -5616,10 +5351,113 @@
           <w:szCs w:val="20"/>
           <w:shd w:val="clear" w:color="auto" w:fill="FFFFFF"/>
         </w:rPr>
+        <w:t>(ICA, n.d.)</w:t>
+      </w:r>
+      <w:r>
+        <w:t xml:space="preserve"> </w:t>
+      </w:r>
+      <w:r>
+        <w:t>that allow for profiling of new customers where the volume of data is very much lower.</w:t>
+      </w:r>
+    </w:p>
+    <w:p>
+      <w:pPr>
+        <w:ind w:left="720"/>
+      </w:pPr>
+    </w:p>
+    <w:p>
+      <w:pPr>
+        <w:ind w:left="720"/>
+      </w:pPr>
+      <w:r>
+        <w:t>However, I believe that the exercise in building this project artefact is still an extremely useful learning process for me. It is certainly conceivable that ad-hoc fraud detection could be useful in some business use cases.</w:t>
+      </w:r>
+    </w:p>
+    <w:p/>
+    <w:p>
+      <w:pPr>
+        <w:ind w:left="720"/>
+      </w:pPr>
+    </w:p>
+    <w:p>
+      <w:pPr>
+        <w:pStyle w:val="Heading2"/>
+      </w:pPr>
+      <w:r>
+        <w:t>Credit Card Fraud Detection: Other Research on Predictive Models</w:t>
+      </w:r>
+    </w:p>
+    <w:p>
+      <w:pPr>
+        <w:ind w:left="720"/>
+      </w:pPr>
+    </w:p>
+    <w:p>
+      <w:pPr>
+        <w:ind w:left="720"/>
+      </w:pPr>
+      <w:r>
+        <w:t>Mu</w:t>
+      </w:r>
+      <w:r>
+        <w:t xml:space="preserve">ch of my project work to date has been on building the ‘production framework’, which can be seen in the prototype demo. However, I also conducted some </w:t>
+      </w:r>
+      <w:r>
+        <w:t xml:space="preserve">initial </w:t>
+      </w:r>
+      <w:r>
+        <w:t>research on comparable work carried out, and publicly available for review, in the area of predictive data analytics models for credit card fraud detection.</w:t>
+      </w:r>
+    </w:p>
+    <w:p>
+      <w:pPr>
+        <w:ind w:left="720"/>
+        <w:rPr>
+          <w:rFonts w:cstheme="minorHAnsi"/>
+          <w:shd w:val="clear" w:color="auto" w:fill="FFFFFF"/>
+        </w:rPr>
+      </w:pPr>
+      <w:r>
+        <w:rPr>
+          <w:rFonts w:cstheme="minorHAnsi"/>
+        </w:rPr>
+        <w:t xml:space="preserve">The most accessible research is on Kaggle but that in turn acknowledged the work of the Machine Learning Group </w:t>
+      </w:r>
+      <w:r>
+        <w:rPr>
+          <w:rFonts w:cstheme="minorHAnsi"/>
+        </w:rPr>
         <w:t>(</w:t>
       </w:r>
-      <w:proofErr w:type="spellStart"/>
-      <w:r>
+      <w:hyperlink r:id="rId14" w:history="1">
+        <w:r>
+          <w:rPr>
+            <w:rStyle w:val="Hyperlink"/>
+            <w:rFonts w:cstheme="minorHAnsi"/>
+            <w:bdr w:val="none" w:sz="0" w:space="0" w:color="auto" w:frame="1"/>
+            <w:shd w:val="clear" w:color="auto" w:fill="FFFFFF"/>
+          </w:rPr>
+          <w:t>http://mlg.ulb.ac.be</w:t>
+        </w:r>
+      </w:hyperlink>
+      <w:r>
+        <w:rPr>
+          <w:rFonts w:cstheme="minorHAnsi"/>
+          <w:shd w:val="clear" w:color="auto" w:fill="FFFFFF"/>
+        </w:rPr>
+        <w:t>) of ULB (Université Libre de Bruxelles)</w:t>
+      </w:r>
+      <w:r>
+        <w:rPr>
+          <w:rFonts w:cstheme="minorHAnsi"/>
+          <w:shd w:val="clear" w:color="auto" w:fill="FFFFFF"/>
+        </w:rPr>
+        <w:t xml:space="preserve"> in the area of fraud detection.</w:t>
+      </w:r>
+    </w:p>
+    <w:p>
+      <w:pPr>
+        <w:ind w:left="720"/>
         <w:rPr>
           <w:rFonts w:ascii="Arial" w:hAnsi="Arial" w:cs="Arial"/>
           <w:color w:val="000000"/>
@@ -5627,9 +5465,14 @@
           <w:szCs w:val="20"/>
           <w:shd w:val="clear" w:color="auto" w:fill="FFFFFF"/>
         </w:rPr>
-        <w:t>Cherowbrier</w:t>
-      </w:r>
-      <w:proofErr w:type="spellEnd"/>
+      </w:pPr>
+      <w:r>
+        <w:rPr>
+          <w:rFonts w:cstheme="minorHAnsi"/>
+          <w:shd w:val="clear" w:color="auto" w:fill="FFFFFF"/>
+        </w:rPr>
+        <w:t xml:space="preserve">This group has generated a credit card fraud dataset </w:t>
+      </w:r>
       <w:r>
         <w:rPr>
           <w:rFonts w:ascii="Arial" w:hAnsi="Arial" w:cs="Arial"/>
@@ -5638,45 +5481,7 @@
           <w:szCs w:val="20"/>
           <w:shd w:val="clear" w:color="auto" w:fill="FFFFFF"/>
         </w:rPr>
-        <w:t>, 2019)</w:t>
-      </w:r>
-      <w:r>
-        <w:t xml:space="preserve">. Many </w:t>
-      </w:r>
-      <w:r>
-        <w:lastRenderedPageBreak/>
-        <w:t xml:space="preserve">organisations will have a significant base of employees devoted to fraud prevention but still cannot remotely hope to manually inspect each credit card transaction. In practice, any credit card fraud application will process high volumes of data in </w:t>
-      </w:r>
-      <w:r>
-        <w:rPr>
-          <w:i/>
-          <w:iCs/>
-        </w:rPr>
-        <w:t>automated batch transactions</w:t>
-      </w:r>
-      <w:r>
-        <w:t xml:space="preserve"> and filter out ‘high-alerts’ for human inspection.</w:t>
-      </w:r>
-    </w:p>
-    <w:p>
-      <w:pPr>
-        <w:ind w:left="720"/>
-      </w:pPr>
-      <w:r>
-        <w:t xml:space="preserve">My application provides a ‘one-at-time’ </w:t>
-      </w:r>
-      <w:r>
-        <w:t xml:space="preserve">process to inspect individual transactions for fraud. This is obviously unrealistic and is more akin to </w:t>
-      </w:r>
-      <w:r>
-        <w:rPr>
-          <w:i/>
-          <w:iCs/>
-        </w:rPr>
-        <w:t>Customer-Due-Diligence</w:t>
-      </w:r>
-      <w:r>
-        <w:t xml:space="preserve"> systems </w:t>
+        <w:t>(Machine Learning Group - ULB, 2018)</w:t>
       </w:r>
       <w:r>
         <w:rPr>
@@ -5686,44 +5491,681 @@
           <w:szCs w:val="20"/>
           <w:shd w:val="clear" w:color="auto" w:fill="FFFFFF"/>
         </w:rPr>
-        <w:t>(ICA, n.d.)</w:t>
-      </w:r>
-      <w:r>
         <w:t xml:space="preserve"> </w:t>
       </w:r>
       <w:r>
-        <w:t>that allow for profiling of new customers where the volume of data is very much lower.</w:t>
+        <w:rPr>
+          <w:rFonts w:cstheme="minorHAnsi"/>
+          <w:shd w:val="clear" w:color="auto" w:fill="FFFFFF"/>
+        </w:rPr>
+        <w:t xml:space="preserve">that features in </w:t>
+      </w:r>
+      <w:r>
+        <w:rPr>
+          <w:rFonts w:cstheme="minorHAnsi"/>
+          <w:shd w:val="clear" w:color="auto" w:fill="FFFFFF"/>
+        </w:rPr>
+        <w:t>a few</w:t>
+      </w:r>
+      <w:r>
+        <w:rPr>
+          <w:rFonts w:cstheme="minorHAnsi"/>
+          <w:shd w:val="clear" w:color="auto" w:fill="FFFFFF"/>
+        </w:rPr>
+        <w:t xml:space="preserve"> Kaggle projects, most notably by </w:t>
+      </w:r>
+      <w:r>
+        <w:rPr>
+          <w:rFonts w:ascii="Arial" w:hAnsi="Arial" w:cs="Arial"/>
+          <w:color w:val="000000"/>
+          <w:sz w:val="20"/>
+          <w:szCs w:val="20"/>
+          <w:shd w:val="clear" w:color="auto" w:fill="FFFFFF"/>
+        </w:rPr>
+        <w:t>Preda, 2018</w:t>
+      </w:r>
+      <w:r>
+        <w:rPr>
+          <w:rFonts w:ascii="Arial" w:hAnsi="Arial" w:cs="Arial"/>
+          <w:color w:val="000000"/>
+          <w:sz w:val="20"/>
+          <w:szCs w:val="20"/>
+          <w:shd w:val="clear" w:color="auto" w:fill="FFFFFF"/>
+        </w:rPr>
+        <w:t xml:space="preserve"> and </w:t>
+      </w:r>
+      <w:r>
+        <w:rPr>
+          <w:rFonts w:ascii="Arial" w:hAnsi="Arial" w:cs="Arial"/>
+          <w:color w:val="000000"/>
+          <w:sz w:val="20"/>
+          <w:szCs w:val="20"/>
+          <w:shd w:val="clear" w:color="auto" w:fill="FFFFFF"/>
+        </w:rPr>
+        <w:t>Charminda D, 2020</w:t>
+      </w:r>
+      <w:r>
+        <w:rPr>
+          <w:rFonts w:ascii="Arial" w:hAnsi="Arial" w:cs="Arial"/>
+          <w:color w:val="000000"/>
+          <w:sz w:val="20"/>
+          <w:szCs w:val="20"/>
+          <w:shd w:val="clear" w:color="auto" w:fill="FFFFFF"/>
+        </w:rPr>
+        <w:t>.</w:t>
       </w:r>
     </w:p>
     <w:p>
       <w:pPr>
         <w:ind w:left="720"/>
+        <w:rPr>
+          <w:rFonts w:cstheme="minorHAnsi"/>
+          <w:color w:val="000000"/>
+          <w:shd w:val="clear" w:color="auto" w:fill="FFFFFF"/>
+        </w:rPr>
       </w:pPr>
     </w:p>
     <w:p>
       <w:pPr>
         <w:ind w:left="720"/>
-      </w:pPr>
-      <w:r>
-        <w:t>However, I believe that the exercise in building this project artefact is still an extremely useful learning process for me. It is certainly conceivable that ad-hoc fraud detection could be useful in some business use cases.</w:t>
-      </w:r>
-    </w:p>
-    <w:p/>
+        <w:rPr>
+          <w:rFonts w:cstheme="minorHAnsi"/>
+          <w:color w:val="000000"/>
+          <w:shd w:val="clear" w:color="auto" w:fill="FFFFFF"/>
+        </w:rPr>
+      </w:pPr>
+      <w:r>
+        <w:rPr>
+          <w:rFonts w:cstheme="minorHAnsi"/>
+          <w:color w:val="000000"/>
+          <w:shd w:val="clear" w:color="auto" w:fill="FFFFFF"/>
+        </w:rPr>
+        <w:t>When looking at this analysis, and comparing the structure of my own credit card dataset, I have made the following observations that will influence my approach to generating the model in this project;</w:t>
+      </w:r>
+    </w:p>
+    <w:p>
+      <w:pPr>
+        <w:pStyle w:val="ListParagraph"/>
+        <w:numPr>
+          <w:ilvl w:val="0"/>
+          <w:numId w:val="30"/>
+        </w:numPr>
+        <w:rPr>
+          <w:rFonts w:cstheme="minorHAnsi"/>
+          <w:color w:val="000000"/>
+          <w:shd w:val="clear" w:color="auto" w:fill="FFFFFF"/>
+        </w:rPr>
+      </w:pPr>
+      <w:r>
+        <w:rPr>
+          <w:rFonts w:cstheme="minorHAnsi"/>
+          <w:color w:val="000000"/>
+          <w:shd w:val="clear" w:color="auto" w:fill="FFFFFF"/>
+        </w:rPr>
+        <w:t>The ULB data is based on an extract of European credit card transaction in 2013. My dataset is based on US credit card transactions in a similar timeframe.</w:t>
+      </w:r>
+    </w:p>
+    <w:p>
+      <w:pPr>
+        <w:pStyle w:val="ListParagraph"/>
+        <w:ind w:left="1440"/>
+        <w:rPr>
+          <w:rFonts w:cstheme="minorHAnsi"/>
+          <w:color w:val="000000"/>
+          <w:shd w:val="clear" w:color="auto" w:fill="FFFFFF"/>
+        </w:rPr>
+      </w:pPr>
+    </w:p>
+    <w:p>
+      <w:pPr>
+        <w:pStyle w:val="ListParagraph"/>
+        <w:numPr>
+          <w:ilvl w:val="0"/>
+          <w:numId w:val="30"/>
+        </w:numPr>
+        <w:rPr>
+          <w:rFonts w:cstheme="minorHAnsi"/>
+          <w:color w:val="000000"/>
+          <w:shd w:val="clear" w:color="auto" w:fill="FFFFFF"/>
+        </w:rPr>
+      </w:pPr>
+      <w:r>
+        <w:rPr>
+          <w:rFonts w:cstheme="minorHAnsi"/>
+          <w:color w:val="000000"/>
+          <w:shd w:val="clear" w:color="auto" w:fill="FFFFFF"/>
+        </w:rPr>
+        <w:t>The use of ‘chip-and-pin’ in Europe at that time would have been commonplace, but not so in the US. However, the European data only contains numerical values that are the result of a PCA transformation. This was done for reasons of confidentiality, but it means that there will be relatively opportunity to look at cross-Atlantic differences in model accuracy due to certain, easily understandable, attributes.</w:t>
+      </w:r>
+    </w:p>
+    <w:p>
+      <w:pPr>
+        <w:pStyle w:val="ListParagraph"/>
+        <w:rPr>
+          <w:rFonts w:cstheme="minorHAnsi"/>
+          <w:color w:val="000000"/>
+          <w:shd w:val="clear" w:color="auto" w:fill="FFFFFF"/>
+        </w:rPr>
+      </w:pPr>
+    </w:p>
+    <w:p>
+      <w:pPr>
+        <w:pStyle w:val="ListParagraph"/>
+        <w:numPr>
+          <w:ilvl w:val="0"/>
+          <w:numId w:val="30"/>
+        </w:numPr>
+        <w:rPr>
+          <w:rFonts w:cstheme="minorHAnsi"/>
+          <w:color w:val="000000"/>
+          <w:shd w:val="clear" w:color="auto" w:fill="FFFFFF"/>
+        </w:rPr>
+      </w:pPr>
+      <w:r>
+        <w:rPr>
+          <w:rFonts w:cstheme="minorHAnsi"/>
+          <w:color w:val="000000"/>
+          <w:shd w:val="clear" w:color="auto" w:fill="FFFFFF"/>
+        </w:rPr>
+        <w:t>The only features in the European dataset that have not been transformed with PCA are ‘Time’ and ‘Amount’ so most of the available data visualisations relate to only that data. However, that should still provide some useful guidelines for my own project visualisations.</w:t>
+      </w:r>
+    </w:p>
+    <w:p>
+      <w:pPr>
+        <w:pStyle w:val="ListParagraph"/>
+        <w:rPr>
+          <w:rFonts w:cstheme="minorHAnsi"/>
+          <w:color w:val="000000"/>
+          <w:shd w:val="clear" w:color="auto" w:fill="FFFFFF"/>
+        </w:rPr>
+      </w:pPr>
+    </w:p>
+    <w:p>
+      <w:pPr>
+        <w:pStyle w:val="ListParagraph"/>
+        <w:numPr>
+          <w:ilvl w:val="0"/>
+          <w:numId w:val="30"/>
+        </w:numPr>
+        <w:rPr>
+          <w:rFonts w:cstheme="minorHAnsi"/>
+          <w:color w:val="000000"/>
+          <w:shd w:val="clear" w:color="auto" w:fill="FFFFFF"/>
+        </w:rPr>
+      </w:pPr>
+      <w:r>
+        <w:rPr>
+          <w:rFonts w:cstheme="minorHAnsi"/>
+          <w:color w:val="000000"/>
+          <w:shd w:val="clear" w:color="auto" w:fill="FFFFFF"/>
+        </w:rPr>
+        <w:t xml:space="preserve">The </w:t>
+      </w:r>
+      <w:r>
+        <w:rPr>
+          <w:rFonts w:cstheme="minorHAnsi"/>
+          <w:color w:val="000000"/>
+          <w:shd w:val="clear" w:color="auto" w:fill="FFFFFF"/>
+        </w:rPr>
+        <w:t xml:space="preserve">principle components obtained on the European dataset are numbered V1 to V28, so the number of columns in the dataset is relatively small. The US credit card dataset is essentially </w:t>
+      </w:r>
+      <w:r>
+        <w:rPr>
+          <w:rFonts w:cstheme="minorHAnsi"/>
+          <w:color w:val="000000"/>
+          <w:shd w:val="clear" w:color="auto" w:fill="FFFFFF"/>
+        </w:rPr>
+        <w:t>all</w:t>
+      </w:r>
+      <w:r>
+        <w:rPr>
+          <w:rFonts w:cstheme="minorHAnsi"/>
+          <w:color w:val="000000"/>
+          <w:shd w:val="clear" w:color="auto" w:fill="FFFFFF"/>
+        </w:rPr>
+        <w:t xml:space="preserve"> the elements of the </w:t>
+      </w:r>
+      <w:r>
+        <w:rPr>
+          <w:rFonts w:cstheme="minorHAnsi"/>
+          <w:color w:val="000000"/>
+          <w:shd w:val="clear" w:color="auto" w:fill="FFFFFF"/>
+        </w:rPr>
+        <w:t>transactions and</w:t>
+      </w:r>
+      <w:r>
+        <w:rPr>
+          <w:rFonts w:cstheme="minorHAnsi"/>
+          <w:color w:val="000000"/>
+          <w:shd w:val="clear" w:color="auto" w:fill="FFFFFF"/>
+        </w:rPr>
+        <w:t xml:space="preserve"> includes</w:t>
+      </w:r>
+      <w:r>
+        <w:rPr>
+          <w:rFonts w:cstheme="minorHAnsi"/>
+          <w:color w:val="000000"/>
+          <w:shd w:val="clear" w:color="auto" w:fill="FFFFFF"/>
+        </w:rPr>
+        <w:t xml:space="preserve"> a lot of superfluous product interface data. </w:t>
+      </w:r>
+      <w:r>
+        <w:rPr>
+          <w:rFonts w:cstheme="minorHAnsi"/>
+          <w:color w:val="000000"/>
+          <w:shd w:val="clear" w:color="auto" w:fill="FFFFFF"/>
+        </w:rPr>
+        <w:t xml:space="preserve">Hence, the number of columns is 380. </w:t>
+      </w:r>
+      <w:r>
+        <w:rPr>
+          <w:rFonts w:cstheme="minorHAnsi"/>
+          <w:color w:val="000000"/>
+          <w:shd w:val="clear" w:color="auto" w:fill="FFFFFF"/>
+        </w:rPr>
+        <w:t xml:space="preserve">Analysis on the ULB data did not have to particularly focus on removing highly correlated data and feature importance/selection </w:t>
+      </w:r>
+      <w:r>
+        <w:rPr>
+          <w:rFonts w:cstheme="minorHAnsi"/>
+          <w:color w:val="000000"/>
+          <w:shd w:val="clear" w:color="auto" w:fill="FFFFFF"/>
+        </w:rPr>
+        <w:t>was more straightforward, which will not be the case with the US dataset.</w:t>
+      </w:r>
+    </w:p>
+    <w:p>
+      <w:pPr>
+        <w:pStyle w:val="ListParagraph"/>
+        <w:rPr>
+          <w:rFonts w:cstheme="minorHAnsi"/>
+          <w:color w:val="000000"/>
+          <w:shd w:val="clear" w:color="auto" w:fill="FFFFFF"/>
+        </w:rPr>
+      </w:pPr>
+    </w:p>
+    <w:p>
+      <w:pPr>
+        <w:pStyle w:val="ListParagraph"/>
+        <w:numPr>
+          <w:ilvl w:val="0"/>
+          <w:numId w:val="30"/>
+        </w:numPr>
+        <w:rPr>
+          <w:rFonts w:cstheme="minorHAnsi"/>
+          <w:color w:val="000000"/>
+          <w:shd w:val="clear" w:color="auto" w:fill="FFFFFF"/>
+        </w:rPr>
+      </w:pPr>
+      <w:r>
+        <w:rPr>
+          <w:rFonts w:cstheme="minorHAnsi"/>
+          <w:color w:val="000000"/>
+          <w:shd w:val="clear" w:color="auto" w:fill="FFFFFF"/>
+        </w:rPr>
+        <w:t xml:space="preserve">The European dataset is highly imbalanced and that has a major impact on the approach to building the model. </w:t>
+      </w:r>
+    </w:p>
+    <w:p>
+      <w:pPr>
+        <w:pStyle w:val="ListParagraph"/>
+        <w:rPr>
+          <w:rFonts w:cstheme="minorHAnsi"/>
+          <w:color w:val="000000"/>
+          <w:shd w:val="clear" w:color="auto" w:fill="FFFFFF"/>
+        </w:rPr>
+      </w:pPr>
+    </w:p>
+    <w:p>
+      <w:pPr>
+        <w:pStyle w:val="ListParagraph"/>
+        <w:numPr>
+          <w:ilvl w:val="0"/>
+          <w:numId w:val="31"/>
+        </w:numPr>
+        <w:ind w:left="2160"/>
+        <w:rPr>
+          <w:rFonts w:cstheme="minorHAnsi"/>
+          <w:color w:val="000000"/>
+          <w:shd w:val="clear" w:color="auto" w:fill="FFFFFF"/>
+        </w:rPr>
+      </w:pPr>
+      <w:r>
+        <w:rPr>
+          <w:rFonts w:cstheme="minorHAnsi"/>
+          <w:color w:val="000000"/>
+          <w:shd w:val="clear" w:color="auto" w:fill="FFFFFF"/>
+        </w:rPr>
+        <w:t xml:space="preserve">Gabriel Preda invests considerable time in data balancing techniques before applying a range of predictive algorithms. The imbalance is deemed to make Confusion Matrices less useful so the Area Under the Curve (AUC) metric is preferred. </w:t>
+      </w:r>
+      <w:r>
+        <w:rPr>
+          <w:rFonts w:cstheme="minorHAnsi"/>
+          <w:color w:val="000000"/>
+          <w:shd w:val="clear" w:color="auto" w:fill="FFFFFF"/>
+        </w:rPr>
+        <w:t xml:space="preserve">Algorithm selection starts with RandomForest, then moves onto AdaBootClassifier, and onto other choices before settling on a LightGBM model with an AUC score for the test prediction of 0.93. </w:t>
+      </w:r>
+    </w:p>
+    <w:p>
+      <w:pPr>
+        <w:pStyle w:val="ListParagraph"/>
+        <w:ind w:left="2160"/>
+        <w:rPr>
+          <w:rFonts w:cstheme="minorHAnsi"/>
+          <w:color w:val="000000"/>
+          <w:shd w:val="clear" w:color="auto" w:fill="FFFFFF"/>
+        </w:rPr>
+      </w:pPr>
+    </w:p>
+    <w:p>
+      <w:pPr>
+        <w:pStyle w:val="ListParagraph"/>
+        <w:numPr>
+          <w:ilvl w:val="0"/>
+          <w:numId w:val="31"/>
+        </w:numPr>
+        <w:ind w:left="2160"/>
+        <w:rPr>
+          <w:rFonts w:cstheme="minorHAnsi"/>
+          <w:color w:val="000000"/>
+          <w:shd w:val="clear" w:color="auto" w:fill="FFFFFF"/>
+        </w:rPr>
+      </w:pPr>
+      <w:r>
+        <w:rPr>
+          <w:rFonts w:cstheme="minorHAnsi"/>
+          <w:color w:val="000000"/>
+          <w:shd w:val="clear" w:color="auto" w:fill="FFFFFF"/>
+        </w:rPr>
+        <w:t xml:space="preserve">Charminda D prefers to look at algorithms specially meant for solving </w:t>
+      </w:r>
+      <w:r>
+        <w:rPr>
+          <w:rFonts w:cstheme="minorHAnsi"/>
+          <w:color w:val="000000"/>
+          <w:shd w:val="clear" w:color="auto" w:fill="FFFFFF"/>
+        </w:rPr>
+        <w:t>detection such as Isolated Forest, Elliptic Envelope, and One-Class SVM.</w:t>
+      </w:r>
+      <w:r>
+        <w:rPr>
+          <w:rFonts w:cstheme="minorHAnsi"/>
+          <w:color w:val="000000"/>
+          <w:shd w:val="clear" w:color="auto" w:fill="FFFFFF"/>
+        </w:rPr>
+        <w:t xml:space="preserve"> </w:t>
+      </w:r>
+    </w:p>
+    <w:p>
+      <w:pPr>
+        <w:pStyle w:val="ListParagraph"/>
+        <w:rPr>
+          <w:rFonts w:cstheme="minorHAnsi"/>
+          <w:color w:val="000000"/>
+          <w:shd w:val="clear" w:color="auto" w:fill="FFFFFF"/>
+        </w:rPr>
+      </w:pPr>
+    </w:p>
+    <w:p>
+      <w:pPr>
+        <w:pStyle w:val="ListParagraph"/>
+        <w:numPr>
+          <w:ilvl w:val="0"/>
+          <w:numId w:val="30"/>
+        </w:numPr>
+        <w:rPr>
+          <w:rFonts w:cstheme="minorHAnsi"/>
+          <w:color w:val="000000"/>
+          <w:shd w:val="clear" w:color="auto" w:fill="FFFFFF"/>
+        </w:rPr>
+      </w:pPr>
+      <w:r>
+        <w:rPr>
+          <w:rFonts w:cstheme="minorHAnsi"/>
+          <w:color w:val="000000"/>
+          <w:shd w:val="clear" w:color="auto" w:fill="FFFFFF"/>
+        </w:rPr>
+        <w:t xml:space="preserve">The US model </w:t>
+      </w:r>
+      <w:r>
+        <w:rPr>
+          <w:rFonts w:cstheme="minorHAnsi"/>
+          <w:color w:val="000000"/>
+          <w:shd w:val="clear" w:color="auto" w:fill="FFFFFF"/>
+        </w:rPr>
+        <w:t>is much less imbalance. Approximately 15% of the records represent ‘Fraud’, as opposed to less than 1% for the European data. This leads me to think that I will have less of an issue balancing the data and can look more closely at the algorithm selection from Gabriel Preda.</w:t>
+      </w:r>
+    </w:p>
+    <w:p>
+      <w:pPr>
+        <w:pStyle w:val="ListParagraph"/>
+        <w:ind w:left="1440"/>
+        <w:rPr>
+          <w:rFonts w:cstheme="minorHAnsi"/>
+          <w:color w:val="000000"/>
+          <w:shd w:val="clear" w:color="auto" w:fill="FFFFFF"/>
+        </w:rPr>
+      </w:pPr>
+    </w:p>
+    <w:p>
+      <w:pPr>
+        <w:pStyle w:val="ListParagraph"/>
+        <w:numPr>
+          <w:ilvl w:val="0"/>
+          <w:numId w:val="30"/>
+        </w:numPr>
+        <w:rPr>
+          <w:rFonts w:cstheme="minorHAnsi"/>
+          <w:color w:val="000000"/>
+          <w:shd w:val="clear" w:color="auto" w:fill="FFFFFF"/>
+        </w:rPr>
+      </w:pPr>
+      <w:r>
+        <w:rPr>
+          <w:rFonts w:cstheme="minorHAnsi"/>
+          <w:color w:val="000000"/>
+          <w:shd w:val="clear" w:color="auto" w:fill="FFFFFF"/>
+        </w:rPr>
+        <w:t>When I buil</w:t>
+      </w:r>
+      <w:r>
+        <w:rPr>
+          <w:rFonts w:cstheme="minorHAnsi"/>
+          <w:color w:val="000000"/>
+          <w:shd w:val="clear" w:color="auto" w:fill="FFFFFF"/>
+        </w:rPr>
+        <w:t>t</w:t>
+      </w:r>
+      <w:r>
+        <w:rPr>
+          <w:rFonts w:cstheme="minorHAnsi"/>
+          <w:color w:val="000000"/>
+          <w:shd w:val="clear" w:color="auto" w:fill="FFFFFF"/>
+        </w:rPr>
+        <w:t xml:space="preserve"> the predictive model for the prototype in Azure Machine Learning Studio </w:t>
+      </w:r>
+      <w:r>
+        <w:rPr>
+          <w:rFonts w:cstheme="minorHAnsi"/>
+          <w:color w:val="000000"/>
+          <w:shd w:val="clear" w:color="auto" w:fill="FFFFFF"/>
+        </w:rPr>
+        <w:t xml:space="preserve">I used the supplied ‘Two-Class </w:t>
+      </w:r>
+      <w:r>
+        <w:rPr>
+          <w:rFonts w:cstheme="minorHAnsi"/>
+          <w:color w:val="000000"/>
+          <w:shd w:val="clear" w:color="auto" w:fill="FFFFFF"/>
+        </w:rPr>
+        <w:t>Logistic</w:t>
+      </w:r>
+      <w:r>
+        <w:rPr>
+          <w:rFonts w:cstheme="minorHAnsi"/>
+          <w:color w:val="000000"/>
+          <w:shd w:val="clear" w:color="auto" w:fill="FFFFFF"/>
+        </w:rPr>
+        <w:t xml:space="preserve"> Regression’ based on the introductory Microsoft tutorials. Feature selection was a manual process, based on business domain knowledge, and was limited to numerical data. For the later stages of the project I intend to greatly develop the machine learning process to build my credit card predictive model. The Kaggle research mentioned above will be a key jumping off point but I will also be referring to useful project entries in the relevant ResearchGate blog (</w:t>
+      </w:r>
+      <w:hyperlink r:id="rId15" w:tgtFrame="_blank" w:history="1">
+        <w:r>
+          <w:rPr>
+            <w:rStyle w:val="Hyperlink"/>
+            <w:rFonts w:ascii="Arial" w:hAnsi="Arial" w:cs="Arial"/>
+            <w:color w:val="008ABC"/>
+            <w:sz w:val="21"/>
+            <w:szCs w:val="21"/>
+            <w:bdr w:val="none" w:sz="0" w:space="0" w:color="auto" w:frame="1"/>
+            <w:shd w:val="clear" w:color="auto" w:fill="FFFFFF"/>
+          </w:rPr>
+          <w:t>https://www.researchgate.net/project/Fraud-detection-5</w:t>
+        </w:r>
+      </w:hyperlink>
+      <w:r>
+        <w:rPr>
+          <w:rFonts w:cstheme="minorHAnsi"/>
+          <w:color w:val="000000"/>
+          <w:shd w:val="clear" w:color="auto" w:fill="FFFFFF"/>
+        </w:rPr>
+        <w:t>).</w:t>
+      </w:r>
+    </w:p>
     <w:p>
       <w:pPr>
         <w:ind w:left="720"/>
+        <w:rPr>
+          <w:rFonts w:ascii="Arial" w:hAnsi="Arial" w:cs="Arial"/>
+          <w:color w:val="000000"/>
+          <w:sz w:val="20"/>
+          <w:szCs w:val="20"/>
+          <w:shd w:val="clear" w:color="auto" w:fill="FFFFFF"/>
+        </w:rPr>
       </w:pPr>
     </w:p>
     <w:p>
       <w:pPr>
         <w:ind w:left="720"/>
+        <w:rPr>
+          <w:rFonts w:cstheme="minorHAnsi"/>
+          <w:shd w:val="clear" w:color="auto" w:fill="FFFFFF"/>
+        </w:rPr>
+      </w:pPr>
+      <w:r>
+        <w:rPr>
+          <w:rFonts w:cstheme="minorHAnsi"/>
+          <w:shd w:val="clear" w:color="auto" w:fill="FFFFFF"/>
+        </w:rPr>
+        <w:t>Figure: Azure Machine Learning Studio Algorithms (sample)</w:t>
+      </w:r>
+    </w:p>
+    <w:p>
+      <w:pPr>
+        <w:ind w:left="720"/>
+        <w:rPr>
+          <w:rFonts w:cstheme="minorHAnsi"/>
+          <w:shd w:val="clear" w:color="auto" w:fill="FFFFFF"/>
+        </w:rPr>
+      </w:pPr>
+      <w:r>
+        <w:rPr>
+          <w:noProof/>
+        </w:rPr>
+        <w:lastRenderedPageBreak/>
+        <w:drawing>
+          <wp:inline distT="0" distB="0" distL="0" distR="0" wp14:anchorId="1CD5504C" wp14:editId="0EB5AED8">
+            <wp:extent cx="5731510" cy="1850390"/>
+            <wp:effectExtent l="0" t="0" r="2540" b="0"/>
+            <wp:docPr id="15" name="Picture 15"/>
+            <wp:cNvGraphicFramePr>
+              <a:graphicFrameLocks xmlns:a="http://schemas.openxmlformats.org/drawingml/2006/main" noChangeAspect="1"/>
+            </wp:cNvGraphicFramePr>
+            <a:graphic xmlns:a="http://schemas.openxmlformats.org/drawingml/2006/main">
+              <a:graphicData uri="http://schemas.openxmlformats.org/drawingml/2006/picture">
+                <pic:pic xmlns:pic="http://schemas.openxmlformats.org/drawingml/2006/picture">
+                  <pic:nvPicPr>
+                    <pic:cNvPr id="1" name=""/>
+                    <pic:cNvPicPr/>
+                  </pic:nvPicPr>
+                  <pic:blipFill>
+                    <a:blip r:embed="rId16"/>
+                    <a:stretch>
+                      <a:fillRect/>
+                    </a:stretch>
+                  </pic:blipFill>
+                  <pic:spPr>
+                    <a:xfrm>
+                      <a:off x="0" y="0"/>
+                      <a:ext cx="5731510" cy="1850390"/>
+                    </a:xfrm>
+                    <a:prstGeom prst="rect">
+                      <a:avLst/>
+                    </a:prstGeom>
+                  </pic:spPr>
+                </pic:pic>
+              </a:graphicData>
+            </a:graphic>
+          </wp:inline>
+        </w:drawing>
+      </w:r>
+    </w:p>
+    <w:p>
+      <w:pPr>
+        <w:ind w:left="720"/>
+        <w:rPr>
+          <w:rFonts w:ascii="Arial" w:hAnsi="Arial" w:cs="Arial"/>
+          <w:color w:val="000000"/>
+          <w:sz w:val="20"/>
+          <w:szCs w:val="20"/>
+          <w:shd w:val="clear" w:color="auto" w:fill="FFFFFF"/>
+        </w:rPr>
+      </w:pPr>
+    </w:p>
+    <w:p>
+      <w:pPr>
+        <w:ind w:left="1440"/>
+        <w:rPr>
+          <w:rFonts w:ascii="Arial" w:hAnsi="Arial" w:cs="Arial"/>
+          <w:color w:val="000000"/>
+          <w:sz w:val="20"/>
+          <w:szCs w:val="20"/>
+          <w:shd w:val="clear" w:color="auto" w:fill="FFFFFF"/>
+        </w:rPr>
+      </w:pPr>
+    </w:p>
+    <w:p>
+      <w:pPr>
+        <w:ind w:left="720"/>
+        <w:rPr>
+          <w:rFonts w:cstheme="minorHAnsi"/>
+          <w:shd w:val="clear" w:color="auto" w:fill="FFFFFF"/>
+        </w:rPr>
+      </w:pPr>
+    </w:p>
+    <w:p>
+      <w:pPr>
+        <w:ind w:left="720"/>
+        <w:rPr>
+          <w:rFonts w:cstheme="minorHAnsi"/>
+        </w:rPr>
+      </w:pPr>
+    </w:p>
+    <w:p>
+      <w:pPr>
+        <w:ind w:left="720"/>
+      </w:pPr>
+    </w:p>
+    <w:p>
+      <w:pPr>
+        <w:ind w:left="720"/>
       </w:pPr>
     </w:p>
     <w:p>
       <w:pPr>
         <w:pStyle w:val="Heading2"/>
       </w:pPr>
-      <w:bookmarkStart w:id="9" w:name="_Toc47721429"/>
+      <w:bookmarkStart w:id="9" w:name="_Toc48242474"/>
       <w:r>
         <w:t>Toolkits:</w:t>
       </w:r>
@@ -5783,15 +6225,7 @@
         <w:ind w:left="720"/>
       </w:pPr>
       <w:r>
-        <w:t xml:space="preserve">For data modelling, I wanted to use a tool that was somewhat analogous to </w:t>
-      </w:r>
-      <w:proofErr w:type="spellStart"/>
-      <w:r>
-        <w:t>DataMiner</w:t>
-      </w:r>
-      <w:proofErr w:type="spellEnd"/>
-      <w:r>
-        <w:t xml:space="preserve"> but arguably had a higher industry profile and was also not limited to a deployment on a single local machine.</w:t>
+        <w:t>For data modelling, I wanted to use a tool that was somewhat analogous to DataMiner but arguably had a higher industry profile and was also not limited to a deployment on a single local machine.</w:t>
       </w:r>
     </w:p>
     <w:p>
@@ -5842,29 +6276,7 @@
           <w:szCs w:val="20"/>
           <w:shd w:val="clear" w:color="auto" w:fill="FFFFFF"/>
         </w:rPr>
-        <w:t>(</w:t>
-      </w:r>
-      <w:proofErr w:type="spellStart"/>
-      <w:r>
-        <w:rPr>
-          <w:rFonts w:ascii="Arial" w:hAnsi="Arial" w:cs="Arial"/>
-          <w:color w:val="000000"/>
-          <w:sz w:val="20"/>
-          <w:szCs w:val="20"/>
-          <w:shd w:val="clear" w:color="auto" w:fill="FFFFFF"/>
-        </w:rPr>
-        <w:t>Escapa</w:t>
-      </w:r>
-      <w:proofErr w:type="spellEnd"/>
-      <w:r>
-        <w:rPr>
-          <w:rFonts w:ascii="Arial" w:hAnsi="Arial" w:cs="Arial"/>
-          <w:color w:val="000000"/>
-          <w:sz w:val="20"/>
-          <w:szCs w:val="20"/>
-          <w:shd w:val="clear" w:color="auto" w:fill="FFFFFF"/>
-        </w:rPr>
-        <w:t>, 2018)</w:t>
+        <w:t>(Escapa, 2018)</w:t>
       </w:r>
       <w:r>
         <w:t xml:space="preserve"> Many of my company development environments are set up in our corporate AWS account and I have an active account with access to a range of services. However, I found it relatively difficult to find useful ‘get-started-quickly’ documentation.</w:t>
@@ -5898,7 +6310,7 @@
                     </pic:cNvPicPr>
                   </pic:nvPicPr>
                   <pic:blipFill>
-                    <a:blip r:embed="rId14" r:link="rId15">
+                    <a:blip r:embed="rId17" r:link="rId18">
                       <a:extLst>
                         <a:ext uri="{28A0092B-C50C-407E-A947-70E740481C1C}">
                           <a14:useLocalDpi xmlns:a14="http://schemas.microsoft.com/office/drawing/2010/main" val="0"/>
@@ -5944,15 +6356,7 @@
         </w:numPr>
       </w:pPr>
       <w:r>
-        <w:t xml:space="preserve">Google </w:t>
-      </w:r>
-      <w:proofErr w:type="spellStart"/>
-      <w:r>
-        <w:t>Colaboratory</w:t>
-      </w:r>
-      <w:proofErr w:type="spellEnd"/>
-      <w:r>
-        <w:t xml:space="preserve">. </w:t>
+        <w:t xml:space="preserve">Google Colaboratory. </w:t>
       </w:r>
       <w:r>
         <w:rPr>
@@ -6011,7 +6415,7 @@
                     <pic:cNvPicPr/>
                   </pic:nvPicPr>
                   <pic:blipFill>
-                    <a:blip r:embed="rId16"/>
+                    <a:blip r:embed="rId19"/>
                     <a:stretch>
                       <a:fillRect/>
                     </a:stretch>
@@ -6036,7 +6440,7 @@
       <w:pPr>
         <w:ind w:left="720" w:firstLine="720"/>
       </w:pPr>
-      <w:hyperlink r:id="rId17" w:history="1">
+      <w:hyperlink r:id="rId20" w:history="1">
         <w:r>
           <w:rPr>
             <w:rStyle w:val="Hyperlink"/>
@@ -6069,17 +6473,7 @@
           <w:szCs w:val="20"/>
           <w:shd w:val="clear" w:color="auto" w:fill="FFFFFF"/>
         </w:rPr>
-        <w:t>(Microsoft Tutorial, 2020)</w:t>
-      </w:r>
-      <w:r>
-        <w:rPr>
-          <w:rFonts w:ascii="Arial" w:hAnsi="Arial" w:cs="Arial"/>
-          <w:color w:val="000000"/>
-          <w:sz w:val="20"/>
-          <w:szCs w:val="20"/>
-          <w:shd w:val="clear" w:color="auto" w:fill="FFFFFF"/>
-        </w:rPr>
-        <w:t xml:space="preserve"> </w:t>
+        <w:t xml:space="preserve">(Microsoft Tutorial, 2020) </w:t>
       </w:r>
       <w:r>
         <w:t>Microsoft Azure is another cloud-based platform on which my company hosts development environments. I work in this environment on a moderately frequent basis and it the likely cloud platform of choice for future company rollouts. There is a wealth off online material to help any student get started so this platform became my choice for the project environment.</w:t>
@@ -6117,7 +6511,7 @@
                     <pic:cNvPicPr/>
                   </pic:nvPicPr>
                   <pic:blipFill>
-                    <a:blip r:embed="rId18"/>
+                    <a:blip r:embed="rId21"/>
                     <a:stretch>
                       <a:fillRect/>
                     </a:stretch>
@@ -6200,15 +6594,7 @@
         <w:ind w:left="720"/>
       </w:pPr>
       <w:r>
-        <w:t xml:space="preserve">Django and Flask were ruled out almost immediately as I felt this was </w:t>
-      </w:r>
-      <w:proofErr w:type="spellStart"/>
-      <w:r>
-        <w:t>to</w:t>
-      </w:r>
-      <w:proofErr w:type="spellEnd"/>
-      <w:r>
-        <w:t xml:space="preserve"> great a risk for the project.</w:t>
+        <w:t>Django and Flask were ruled out almost immediately as I felt this was to great a risk for the project.</w:t>
       </w:r>
     </w:p>
     <w:p>
@@ -6232,15 +6618,10 @@
           <w:numId w:val="28"/>
         </w:numPr>
       </w:pPr>
-      <w:proofErr w:type="spellStart"/>
-      <w:r>
-        <w:t>Steamlit</w:t>
-      </w:r>
-      <w:proofErr w:type="spellEnd"/>
-      <w:r>
-        <w:t xml:space="preserve"> (</w:t>
-      </w:r>
-      <w:hyperlink r:id="rId19" w:history="1">
+      <w:r>
+        <w:t>Steamlit (</w:t>
+      </w:r>
+      <w:hyperlink r:id="rId22" w:history="1">
         <w:r>
           <w:rPr>
             <w:rStyle w:val="Hyperlink"/>
@@ -6277,7 +6658,7 @@
                     <pic:cNvPicPr/>
                   </pic:nvPicPr>
                   <pic:blipFill>
-                    <a:blip r:embed="rId20"/>
+                    <a:blip r:embed="rId23"/>
                     <a:stretch>
                       <a:fillRect/>
                     </a:stretch>
@@ -6317,7 +6698,7 @@
       <w:r>
         <w:t>Shiny R Semantic Dashboard (</w:t>
       </w:r>
-      <w:hyperlink r:id="rId21" w:history="1">
+      <w:hyperlink r:id="rId24" w:history="1">
         <w:r>
           <w:rPr>
             <w:rStyle w:val="Hyperlink"/>
@@ -6363,7 +6744,7 @@
                     <pic:cNvPicPr/>
                   </pic:nvPicPr>
                   <pic:blipFill>
-                    <a:blip r:embed="rId22"/>
+                    <a:blip r:embed="rId25"/>
                     <a:stretch>
                       <a:fillRect/>
                     </a:stretch>
@@ -6426,7 +6807,7 @@
         <w:ind w:left="714" w:hanging="357"/>
       </w:pPr>
       <w:bookmarkStart w:id="10" w:name="_Ref47556673"/>
-      <w:bookmarkStart w:id="11" w:name="_Toc47721430"/>
+      <w:bookmarkStart w:id="11" w:name="_Toc48242475"/>
       <w:r>
         <w:lastRenderedPageBreak/>
         <w:t>Requirements:</w:t>
@@ -6822,21 +7203,8 @@
       <w:pPr>
         <w:ind w:left="714"/>
       </w:pPr>
-      <w:proofErr w:type="spellStart"/>
-      <w:r>
-        <w:t>Add..Data</w:t>
-      </w:r>
-      <w:proofErr w:type="spellEnd"/>
-      <w:r>
-        <w:t xml:space="preserve"> understanding…CRISP-</w:t>
-      </w:r>
-      <w:proofErr w:type="spellStart"/>
-      <w:r>
-        <w:t>DM..framework</w:t>
-      </w:r>
-      <w:proofErr w:type="spellEnd"/>
-      <w:r>
-        <w:t xml:space="preserve"> and decision making process..</w:t>
+      <w:r>
+        <w:t>Add..Data understanding…CRISP-DM..framework and decision making process..</w:t>
       </w:r>
     </w:p>
     <w:p>
@@ -6869,7 +7237,7 @@
       <w:pPr>
         <w:pStyle w:val="Heading2"/>
       </w:pPr>
-      <w:bookmarkStart w:id="12" w:name="_Toc47721431"/>
+      <w:bookmarkStart w:id="12" w:name="_Toc48242476"/>
       <w:r>
         <w:lastRenderedPageBreak/>
         <w:t>Project Mission Statement</w:t>
@@ -6936,7 +7304,7 @@
       <w:pPr>
         <w:pStyle w:val="Heading2"/>
       </w:pPr>
-      <w:bookmarkStart w:id="13" w:name="_Toc47721432"/>
+      <w:bookmarkStart w:id="13" w:name="_Toc48242477"/>
       <w:r>
         <w:t>Project Requirements</w:t>
       </w:r>
@@ -7057,29 +7425,7 @@
           <w:szCs w:val="20"/>
           <w:shd w:val="clear" w:color="auto" w:fill="FFFFFF"/>
         </w:rPr>
-        <w:t>(</w:t>
-      </w:r>
-      <w:proofErr w:type="spellStart"/>
-      <w:r>
-        <w:rPr>
-          <w:rFonts w:ascii="Arial" w:hAnsi="Arial" w:cs="Arial"/>
-          <w:color w:val="000000"/>
-          <w:sz w:val="20"/>
-          <w:szCs w:val="20"/>
-          <w:shd w:val="clear" w:color="auto" w:fill="FFFFFF"/>
-        </w:rPr>
-        <w:t>Kipp</w:t>
-      </w:r>
-      <w:proofErr w:type="spellEnd"/>
-      <w:r>
-        <w:rPr>
-          <w:rFonts w:ascii="Arial" w:hAnsi="Arial" w:cs="Arial"/>
-          <w:color w:val="000000"/>
-          <w:sz w:val="20"/>
-          <w:szCs w:val="20"/>
-          <w:shd w:val="clear" w:color="auto" w:fill="FFFFFF"/>
-        </w:rPr>
-        <w:t>, 2017)</w:t>
+        <w:t>(Kipp, 2017)</w:t>
       </w:r>
       <w:r>
         <w:t>.</w:t>
@@ -7187,7 +7533,7 @@
       </w:pPr>
       <w:bookmarkStart w:id="14" w:name="_Ref47543785"/>
       <w:bookmarkStart w:id="15" w:name="_Ref47556387"/>
-      <w:bookmarkStart w:id="16" w:name="_Toc47721433"/>
+      <w:bookmarkStart w:id="16" w:name="_Toc48242478"/>
       <w:r>
         <w:lastRenderedPageBreak/>
         <w:t>Project Design</w:t>
@@ -7417,12 +7763,14 @@
       <w:bookmarkStart w:id="20" w:name="_Toc47636912"/>
       <w:bookmarkStart w:id="21" w:name="_Toc47636952"/>
       <w:bookmarkStart w:id="22" w:name="_Toc47721434"/>
+      <w:bookmarkStart w:id="23" w:name="_Toc48242479"/>
       <w:bookmarkEnd w:id="17"/>
       <w:bookmarkEnd w:id="18"/>
       <w:bookmarkEnd w:id="19"/>
       <w:bookmarkEnd w:id="20"/>
       <w:bookmarkEnd w:id="21"/>
       <w:bookmarkEnd w:id="22"/>
+      <w:bookmarkEnd w:id="23"/>
     </w:p>
     <w:p>
       <w:pPr>
@@ -7444,18 +7792,20 @@
           <w:szCs w:val="24"/>
         </w:rPr>
       </w:pPr>
-      <w:bookmarkStart w:id="23" w:name="_Toc47199620"/>
-      <w:bookmarkStart w:id="24" w:name="_Toc47199860"/>
-      <w:bookmarkStart w:id="25" w:name="_Toc47558839"/>
-      <w:bookmarkStart w:id="26" w:name="_Toc47636913"/>
-      <w:bookmarkStart w:id="27" w:name="_Toc47636953"/>
-      <w:bookmarkStart w:id="28" w:name="_Toc47721435"/>
-      <w:bookmarkEnd w:id="23"/>
+      <w:bookmarkStart w:id="24" w:name="_Toc47199620"/>
+      <w:bookmarkStart w:id="25" w:name="_Toc47199860"/>
+      <w:bookmarkStart w:id="26" w:name="_Toc47558839"/>
+      <w:bookmarkStart w:id="27" w:name="_Toc47636913"/>
+      <w:bookmarkStart w:id="28" w:name="_Toc47636953"/>
+      <w:bookmarkStart w:id="29" w:name="_Toc47721435"/>
+      <w:bookmarkStart w:id="30" w:name="_Toc48242480"/>
       <w:bookmarkEnd w:id="24"/>
       <w:bookmarkEnd w:id="25"/>
       <w:bookmarkEnd w:id="26"/>
       <w:bookmarkEnd w:id="27"/>
       <w:bookmarkEnd w:id="28"/>
+      <w:bookmarkEnd w:id="29"/>
+      <w:bookmarkEnd w:id="30"/>
     </w:p>
     <w:p>
       <w:pPr>
@@ -7477,18 +7827,20 @@
           <w:szCs w:val="24"/>
         </w:rPr>
       </w:pPr>
-      <w:bookmarkStart w:id="29" w:name="_Toc47199621"/>
-      <w:bookmarkStart w:id="30" w:name="_Toc47199861"/>
-      <w:bookmarkStart w:id="31" w:name="_Toc47558840"/>
-      <w:bookmarkStart w:id="32" w:name="_Toc47636914"/>
-      <w:bookmarkStart w:id="33" w:name="_Toc47636954"/>
-      <w:bookmarkStart w:id="34" w:name="_Toc47721436"/>
-      <w:bookmarkEnd w:id="29"/>
-      <w:bookmarkEnd w:id="30"/>
+      <w:bookmarkStart w:id="31" w:name="_Toc47199621"/>
+      <w:bookmarkStart w:id="32" w:name="_Toc47199861"/>
+      <w:bookmarkStart w:id="33" w:name="_Toc47558840"/>
+      <w:bookmarkStart w:id="34" w:name="_Toc47636914"/>
+      <w:bookmarkStart w:id="35" w:name="_Toc47636954"/>
+      <w:bookmarkStart w:id="36" w:name="_Toc47721436"/>
+      <w:bookmarkStart w:id="37" w:name="_Toc48242481"/>
       <w:bookmarkEnd w:id="31"/>
       <w:bookmarkEnd w:id="32"/>
       <w:bookmarkEnd w:id="33"/>
       <w:bookmarkEnd w:id="34"/>
+      <w:bookmarkEnd w:id="35"/>
+      <w:bookmarkEnd w:id="36"/>
+      <w:bookmarkEnd w:id="37"/>
     </w:p>
     <w:p>
       <w:pPr>
@@ -7510,31 +7862,33 @@
           <w:szCs w:val="24"/>
         </w:rPr>
       </w:pPr>
-      <w:bookmarkStart w:id="35" w:name="_Toc47199622"/>
-      <w:bookmarkStart w:id="36" w:name="_Toc47199862"/>
-      <w:bookmarkStart w:id="37" w:name="_Toc47558841"/>
-      <w:bookmarkStart w:id="38" w:name="_Toc47636915"/>
-      <w:bookmarkStart w:id="39" w:name="_Toc47636955"/>
-      <w:bookmarkStart w:id="40" w:name="_Toc47721437"/>
-      <w:bookmarkEnd w:id="35"/>
-      <w:bookmarkEnd w:id="36"/>
-      <w:bookmarkEnd w:id="37"/>
+      <w:bookmarkStart w:id="38" w:name="_Toc47199622"/>
+      <w:bookmarkStart w:id="39" w:name="_Toc47199862"/>
+      <w:bookmarkStart w:id="40" w:name="_Toc47558841"/>
+      <w:bookmarkStart w:id="41" w:name="_Toc47636915"/>
+      <w:bookmarkStart w:id="42" w:name="_Toc47636955"/>
+      <w:bookmarkStart w:id="43" w:name="_Toc47721437"/>
+      <w:bookmarkStart w:id="44" w:name="_Toc48242482"/>
       <w:bookmarkEnd w:id="38"/>
       <w:bookmarkEnd w:id="39"/>
       <w:bookmarkEnd w:id="40"/>
+      <w:bookmarkEnd w:id="41"/>
+      <w:bookmarkEnd w:id="42"/>
+      <w:bookmarkEnd w:id="43"/>
+      <w:bookmarkEnd w:id="44"/>
     </w:p>
     <w:p>
       <w:pPr>
         <w:pStyle w:val="Heading3"/>
       </w:pPr>
-      <w:bookmarkStart w:id="41" w:name="_Toc47721438"/>
+      <w:bookmarkStart w:id="45" w:name="_Toc48242483"/>
       <w:r>
         <w:t>User</w:t>
       </w:r>
       <w:r>
         <w:t xml:space="preserve"> Story Structure</w:t>
       </w:r>
-      <w:bookmarkEnd w:id="41"/>
+      <w:bookmarkEnd w:id="45"/>
     </w:p>
     <w:p>
       <w:pPr>
@@ -8714,14 +9068,14 @@
       <w:pPr>
         <w:pStyle w:val="Heading3"/>
       </w:pPr>
-      <w:bookmarkStart w:id="42" w:name="_Toc47721439"/>
+      <w:bookmarkStart w:id="46" w:name="_Toc48242484"/>
       <w:r>
         <w:t>User</w:t>
       </w:r>
       <w:r>
         <w:t xml:space="preserve"> Story Roles</w:t>
       </w:r>
-      <w:bookmarkEnd w:id="42"/>
+      <w:bookmarkEnd w:id="46"/>
     </w:p>
     <w:p>
       <w:pPr>
@@ -8853,7 +9207,7 @@
       <w:pPr>
         <w:pStyle w:val="Heading3"/>
       </w:pPr>
-      <w:bookmarkStart w:id="43" w:name="_Toc47721440"/>
+      <w:bookmarkStart w:id="47" w:name="_Toc48242485"/>
       <w:r>
         <w:lastRenderedPageBreak/>
         <w:t xml:space="preserve">User Story </w:t>
@@ -8867,7 +9221,7 @@
       <w:r>
         <w:t>Initial Data Modelling and User Interface ‘Shell’.</w:t>
       </w:r>
-      <w:bookmarkEnd w:id="43"/>
+      <w:bookmarkEnd w:id="47"/>
     </w:p>
     <w:p>
       <w:pPr>
@@ -10654,6 +11008,7 @@
                 <w:szCs w:val="20"/>
                 <w:lang w:eastAsia="en-IE"/>
               </w:rPr>
+              <w:lastRenderedPageBreak/>
               <w:t>1.2</w:t>
             </w:r>
           </w:p>
@@ -11281,11 +11636,11 @@
       <w:pPr>
         <w:pStyle w:val="Heading3"/>
       </w:pPr>
-      <w:bookmarkStart w:id="44" w:name="_Toc47721441"/>
+      <w:bookmarkStart w:id="48" w:name="_Toc48242486"/>
       <w:r>
         <w:t>User Story 5 – Shiny App Prototype</w:t>
       </w:r>
-      <w:bookmarkEnd w:id="44"/>
+      <w:bookmarkEnd w:id="48"/>
     </w:p>
     <w:p>
       <w:pPr>
@@ -12926,29 +13281,7 @@
                 <w:szCs w:val="20"/>
                 <w:lang w:eastAsia="en-IE"/>
               </w:rPr>
-              <w:t xml:space="preserve">Parameters in API call are dynamically updated with user CC </w:t>
-            </w:r>
-            <w:proofErr w:type="spellStart"/>
-            <w:r>
-              <w:rPr>
-                <w:rFonts w:ascii="Century Gothic" w:eastAsia="Times New Roman" w:hAnsi="Century Gothic" w:cs="Calibri"/>
-                <w:color w:val="000000"/>
-                <w:sz w:val="20"/>
-                <w:szCs w:val="20"/>
-                <w:lang w:eastAsia="en-IE"/>
-              </w:rPr>
-              <w:t>trxn</w:t>
-            </w:r>
-            <w:proofErr w:type="spellEnd"/>
-            <w:r>
-              <w:rPr>
-                <w:rFonts w:ascii="Century Gothic" w:eastAsia="Times New Roman" w:hAnsi="Century Gothic" w:cs="Calibri"/>
-                <w:color w:val="000000"/>
-                <w:sz w:val="20"/>
-                <w:szCs w:val="20"/>
-                <w:lang w:eastAsia="en-IE"/>
-              </w:rPr>
-              <w:t xml:space="preserve"> selection. </w:t>
+              <w:t xml:space="preserve">Parameters in API call are dynamically updated with user CC trxn selection. </w:t>
             </w:r>
             <w:r>
               <w:rPr>
@@ -13481,7 +13814,7 @@
       <w:pPr>
         <w:pStyle w:val="Heading3"/>
       </w:pPr>
-      <w:bookmarkStart w:id="45" w:name="_Toc47721442"/>
+      <w:bookmarkStart w:id="49" w:name="_Toc48242487"/>
       <w:r>
         <w:t xml:space="preserve">User Story 6 – </w:t>
       </w:r>
@@ -13491,7 +13824,7 @@
       <w:r>
         <w:t xml:space="preserve"> Prototype</w:t>
       </w:r>
-      <w:bookmarkEnd w:id="45"/>
+      <w:bookmarkEnd w:id="49"/>
     </w:p>
     <w:p>
       <w:pPr>
@@ -15139,29 +15472,7 @@
                 <w:szCs w:val="20"/>
                 <w:lang w:eastAsia="en-IE"/>
               </w:rPr>
-              <w:t xml:space="preserve">Results are consistent for any given CC </w:t>
-            </w:r>
-            <w:proofErr w:type="spellStart"/>
-            <w:r>
-              <w:rPr>
-                <w:rFonts w:ascii="Century Gothic" w:eastAsia="Times New Roman" w:hAnsi="Century Gothic" w:cs="Calibri"/>
-                <w:color w:val="000000"/>
-                <w:sz w:val="20"/>
-                <w:szCs w:val="20"/>
-                <w:lang w:eastAsia="en-IE"/>
-              </w:rPr>
-              <w:t>trxn</w:t>
-            </w:r>
-            <w:proofErr w:type="spellEnd"/>
-            <w:r>
-              <w:rPr>
-                <w:rFonts w:ascii="Century Gothic" w:eastAsia="Times New Roman" w:hAnsi="Century Gothic" w:cs="Calibri"/>
-                <w:color w:val="000000"/>
-                <w:sz w:val="20"/>
-                <w:szCs w:val="20"/>
-                <w:lang w:eastAsia="en-IE"/>
-              </w:rPr>
-              <w:t xml:space="preserve"> when RStudio Cloud and ShinyIO apps are compared.</w:t>
+              <w:t>Results are consistent for any given CC trxn when RStudio Cloud and ShinyIO apps are compared.</w:t>
             </w:r>
           </w:p>
           <w:p>
@@ -15424,13 +15735,13 @@
       <w:pPr>
         <w:pStyle w:val="Heading3"/>
       </w:pPr>
-      <w:bookmarkStart w:id="46" w:name="_Ref47558411"/>
-      <w:bookmarkStart w:id="47" w:name="_Toc47721443"/>
+      <w:bookmarkStart w:id="50" w:name="_Ref47558411"/>
+      <w:bookmarkStart w:id="51" w:name="_Toc48242488"/>
       <w:r>
         <w:t>User Story 7 – Feature Enhancements 1</w:t>
       </w:r>
-      <w:bookmarkEnd w:id="46"/>
-      <w:bookmarkEnd w:id="47"/>
+      <w:bookmarkEnd w:id="50"/>
+      <w:bookmarkEnd w:id="51"/>
     </w:p>
     <w:p>
       <w:pPr>
@@ -17414,6 +17725,7 @@
                 <w:szCs w:val="20"/>
                 <w:lang w:eastAsia="en-IE"/>
               </w:rPr>
+              <w:lastRenderedPageBreak/>
               <w:t>1.3</w:t>
             </w:r>
           </w:p>
@@ -17641,13 +17953,13 @@
       <w:pPr>
         <w:pStyle w:val="Heading3"/>
       </w:pPr>
-      <w:bookmarkStart w:id="48" w:name="_Ref47558426"/>
-      <w:bookmarkStart w:id="49" w:name="_Toc47721444"/>
+      <w:bookmarkStart w:id="52" w:name="_Ref47558426"/>
+      <w:bookmarkStart w:id="53" w:name="_Toc48242489"/>
       <w:r>
         <w:t>User Story 8 – Feature Enhancements 2</w:t>
       </w:r>
-      <w:bookmarkEnd w:id="48"/>
-      <w:bookmarkEnd w:id="49"/>
+      <w:bookmarkEnd w:id="52"/>
+      <w:bookmarkEnd w:id="53"/>
     </w:p>
     <w:p>
       <w:pPr>
@@ -18157,29 +18469,7 @@
                 <w:szCs w:val="20"/>
                 <w:lang w:eastAsia="en-IE"/>
               </w:rPr>
-              <w:t xml:space="preserve">Obtain a more sophisticated view of the key attributes of the CC Fraud </w:t>
-            </w:r>
-            <w:proofErr w:type="spellStart"/>
-            <w:r>
-              <w:rPr>
-                <w:rFonts w:ascii="Century Gothic" w:eastAsia="Times New Roman" w:hAnsi="Century Gothic" w:cs="Calibri"/>
-                <w:color w:val="000000"/>
-                <w:sz w:val="20"/>
-                <w:szCs w:val="20"/>
-                <w:lang w:eastAsia="en-IE"/>
-              </w:rPr>
-              <w:t>trxn</w:t>
-            </w:r>
-            <w:proofErr w:type="spellEnd"/>
-            <w:r>
-              <w:rPr>
-                <w:rFonts w:ascii="Century Gothic" w:eastAsia="Times New Roman" w:hAnsi="Century Gothic" w:cs="Calibri"/>
-                <w:color w:val="000000"/>
-                <w:sz w:val="20"/>
-                <w:szCs w:val="20"/>
-                <w:lang w:eastAsia="en-IE"/>
-              </w:rPr>
-              <w:t xml:space="preserve"> data.</w:t>
+              <w:t>Obtain a more sophisticated view of the key attributes of the CC Fraud trxn data.</w:t>
             </w:r>
           </w:p>
           <w:p>
@@ -19666,13 +19956,13 @@
       <w:pPr>
         <w:pStyle w:val="Heading3"/>
       </w:pPr>
-      <w:bookmarkStart w:id="50" w:name="_Ref47558448"/>
-      <w:bookmarkStart w:id="51" w:name="_Toc47721445"/>
+      <w:bookmarkStart w:id="54" w:name="_Ref47558448"/>
+      <w:bookmarkStart w:id="55" w:name="_Toc48242490"/>
       <w:r>
         <w:t>User Story 9 – Final Project Refinements</w:t>
       </w:r>
-      <w:bookmarkEnd w:id="50"/>
-      <w:bookmarkEnd w:id="51"/>
+      <w:bookmarkEnd w:id="54"/>
+      <w:bookmarkEnd w:id="55"/>
     </w:p>
     <w:p>
       <w:pPr>
@@ -21322,7 +21612,7 @@
         <w:spacing w:after="120"/>
         <w:ind w:left="714" w:hanging="357"/>
       </w:pPr>
-      <w:bookmarkStart w:id="52" w:name="_Toc47721446"/>
+      <w:bookmarkStart w:id="56" w:name="_Toc48242491"/>
       <w:r>
         <w:lastRenderedPageBreak/>
         <w:t>Project</w:t>
@@ -21336,7 +21626,7 @@
       <w:r>
         <w:t xml:space="preserve"> Evaluation</w:t>
       </w:r>
-      <w:bookmarkEnd w:id="52"/>
+      <w:bookmarkEnd w:id="56"/>
     </w:p>
     <w:p>
       <w:pPr>
@@ -21432,11 +21722,11 @@
       <w:pPr>
         <w:pStyle w:val="Heading2"/>
       </w:pPr>
-      <w:bookmarkStart w:id="53" w:name="_Toc47721447"/>
+      <w:bookmarkStart w:id="57" w:name="_Toc48242492"/>
       <w:r>
         <w:t>Evaluation of User Stories</w:t>
       </w:r>
-      <w:bookmarkEnd w:id="53"/>
+      <w:bookmarkEnd w:id="57"/>
     </w:p>
     <w:p>
       <w:pPr>
@@ -21673,12 +21963,12 @@
       <w:pPr>
         <w:pStyle w:val="Heading2"/>
       </w:pPr>
-      <w:bookmarkStart w:id="54" w:name="_Toc47721448"/>
+      <w:bookmarkStart w:id="58" w:name="_Toc48242493"/>
       <w:r>
         <w:lastRenderedPageBreak/>
         <w:t>Project Testing</w:t>
       </w:r>
-      <w:bookmarkEnd w:id="54"/>
+      <w:bookmarkEnd w:id="58"/>
     </w:p>
     <w:p>
       <w:pPr>
@@ -21793,27 +22083,7 @@
           <w:szCs w:val="20"/>
           <w:shd w:val="clear" w:color="auto" w:fill="FFFFFF"/>
         </w:rPr>
-        <w:t>(</w:t>
-      </w:r>
-      <w:proofErr w:type="spellStart"/>
-      <w:r>
-        <w:rPr>
-          <w:rFonts w:ascii="Arial" w:hAnsi="Arial" w:cs="Arial"/>
-          <w:sz w:val="20"/>
-          <w:szCs w:val="20"/>
-          <w:shd w:val="clear" w:color="auto" w:fill="FFFFFF"/>
-        </w:rPr>
-        <w:t>Huether</w:t>
-      </w:r>
-      <w:proofErr w:type="spellEnd"/>
-      <w:r>
-        <w:rPr>
-          <w:rFonts w:ascii="Arial" w:hAnsi="Arial" w:cs="Arial"/>
-          <w:sz w:val="20"/>
-          <w:szCs w:val="20"/>
-          <w:shd w:val="clear" w:color="auto" w:fill="FFFFFF"/>
-        </w:rPr>
-        <w:t>, 2017)</w:t>
+        <w:t>(Huether, 2017)</w:t>
       </w:r>
       <w:r>
         <w:rPr>
@@ -22256,13 +22526,13 @@
         <w:spacing w:after="120"/>
         <w:ind w:left="714" w:hanging="357"/>
       </w:pPr>
-      <w:bookmarkStart w:id="55" w:name="_Ref47196854"/>
-      <w:bookmarkStart w:id="56" w:name="_Toc47721449"/>
+      <w:bookmarkStart w:id="59" w:name="_Ref47196854"/>
+      <w:bookmarkStart w:id="60" w:name="_Toc48242494"/>
       <w:r>
         <w:t>Demonstration of Progress</w:t>
       </w:r>
-      <w:bookmarkEnd w:id="55"/>
-      <w:bookmarkEnd w:id="56"/>
+      <w:bookmarkEnd w:id="59"/>
+      <w:bookmarkEnd w:id="60"/>
     </w:p>
     <w:p>
       <w:pPr>
@@ -22314,7 +22584,7 @@
       <w:pPr>
         <w:pStyle w:val="Heading2"/>
       </w:pPr>
-      <w:bookmarkStart w:id="57" w:name="_Toc47721450"/>
+      <w:bookmarkStart w:id="61" w:name="_Toc48242495"/>
       <w:r>
         <w:t xml:space="preserve">Credit Card Fraud </w:t>
       </w:r>
@@ -22324,7 +22594,7 @@
       <w:r>
         <w:t xml:space="preserve"> User Guide</w:t>
       </w:r>
-      <w:bookmarkEnd w:id="57"/>
+      <w:bookmarkEnd w:id="61"/>
     </w:p>
     <w:p>
       <w:pPr>
@@ -22407,8 +22677,8 @@
           <w:szCs w:val="23"/>
         </w:rPr>
         <w:sectPr>
-          <w:footerReference w:type="default" r:id="rId23"/>
-          <w:footerReference w:type="first" r:id="rId24"/>
+          <w:footerReference w:type="default" r:id="rId26"/>
+          <w:footerReference w:type="first" r:id="rId27"/>
           <w:pgSz w:w="11906" w:h="16838"/>
           <w:pgMar w:top="1440" w:right="1440" w:bottom="1440" w:left="1440" w:header="708" w:footer="708" w:gutter="0"/>
           <w:pgNumType w:start="0"/>
@@ -22422,8 +22692,8 @@
       <w:pPr>
         <w:pStyle w:val="Heading2"/>
       </w:pPr>
-      <w:bookmarkStart w:id="58" w:name="_Ref47627794"/>
-      <w:bookmarkStart w:id="59" w:name="_Toc47721451"/>
+      <w:bookmarkStart w:id="62" w:name="_Ref47627794"/>
+      <w:bookmarkStart w:id="63" w:name="_Toc48242496"/>
       <w:r>
         <w:lastRenderedPageBreak/>
         <w:t>Project Plan 2020</w:t>
@@ -22437,8 +22707,8 @@
       <w:r>
         <w:t>tus</w:t>
       </w:r>
-      <w:bookmarkEnd w:id="58"/>
-      <w:bookmarkEnd w:id="59"/>
+      <w:bookmarkEnd w:id="62"/>
+      <w:bookmarkEnd w:id="63"/>
     </w:p>
     <w:p>
       <w:pPr>
@@ -22490,7 +22760,7 @@
                     <pic:cNvPicPr/>
                   </pic:nvPicPr>
                   <pic:blipFill>
-                    <a:blip r:embed="rId25">
+                    <a:blip r:embed="rId28">
                       <a:extLst>
                         <a:ext uri="{28A0092B-C50C-407E-A947-70E740481C1C}">
                           <a14:useLocalDpi xmlns:a14="http://schemas.microsoft.com/office/drawing/2010/main" val="0"/>
@@ -22527,12 +22797,12 @@
         <w:spacing w:after="120"/>
         <w:ind w:left="714" w:hanging="357"/>
       </w:pPr>
-      <w:bookmarkStart w:id="60" w:name="_Toc47721452"/>
+      <w:bookmarkStart w:id="64" w:name="_Toc48242497"/>
       <w:r>
         <w:lastRenderedPageBreak/>
         <w:t>Project Re-Design Considerations</w:t>
       </w:r>
-      <w:bookmarkEnd w:id="60"/>
+      <w:bookmarkEnd w:id="64"/>
     </w:p>
     <w:p>
       <w:pPr>
@@ -22558,11 +22828,11 @@
       <w:pPr>
         <w:pStyle w:val="Heading2"/>
       </w:pPr>
-      <w:bookmarkStart w:id="61" w:name="_Toc47721453"/>
+      <w:bookmarkStart w:id="65" w:name="_Toc48242498"/>
       <w:r>
         <w:t>Initial Proposal</w:t>
       </w:r>
-      <w:bookmarkEnd w:id="61"/>
+      <w:bookmarkEnd w:id="65"/>
     </w:p>
     <w:p>
       <w:pPr>
@@ -22728,11 +22998,11 @@
       <w:pPr>
         <w:pStyle w:val="Heading2"/>
       </w:pPr>
-      <w:bookmarkStart w:id="62" w:name="_Toc47721454"/>
+      <w:bookmarkStart w:id="66" w:name="_Toc48242499"/>
       <w:r>
         <w:t>Possible Future Design/Deployment Considerations</w:t>
       </w:r>
-      <w:bookmarkEnd w:id="62"/>
+      <w:bookmarkEnd w:id="66"/>
     </w:p>
     <w:p>
       <w:pPr>
@@ -23032,23 +23302,7 @@
           <w:sz w:val="23"/>
           <w:szCs w:val="23"/>
         </w:rPr>
-        <w:t xml:space="preserve">products. If this proves too limiting, or I have time to experiment further, I may deploy the revised predictive Fraud model through a Python </w:t>
-      </w:r>
-      <w:proofErr w:type="spellStart"/>
-      <w:r>
-        <w:rPr>
-          <w:sz w:val="23"/>
-          <w:szCs w:val="23"/>
-        </w:rPr>
-        <w:t>Jypter</w:t>
-      </w:r>
-      <w:proofErr w:type="spellEnd"/>
-      <w:r>
-        <w:rPr>
-          <w:sz w:val="23"/>
-          <w:szCs w:val="23"/>
-        </w:rPr>
-        <w:t xml:space="preserve"> Notebook. </w:t>
+        <w:t xml:space="preserve">products. If this proves too limiting, or I have time to experiment further, I may deploy the revised predictive Fraud model through a Python Jypter Notebook. </w:t>
       </w:r>
       <w:r>
         <w:rPr>
@@ -23135,7 +23389,6 @@
         </w:rPr>
         <w:t xml:space="preserve">unlikely to change. However, should I encounter issues with a full hosting arrangement I may consider switching to a Python based web application written using the </w:t>
       </w:r>
-      <w:proofErr w:type="spellStart"/>
       <w:r>
         <w:rPr>
           <w:i/>
@@ -23145,7 +23398,6 @@
         </w:rPr>
         <w:t>Streamlit</w:t>
       </w:r>
-      <w:proofErr w:type="spellEnd"/>
       <w:r>
         <w:rPr>
           <w:sz w:val="23"/>
@@ -23168,29 +23420,7 @@
           <w:szCs w:val="20"/>
           <w:shd w:val="clear" w:color="auto" w:fill="FFFFFF"/>
         </w:rPr>
-        <w:t>(</w:t>
-      </w:r>
-      <w:proofErr w:type="spellStart"/>
-      <w:r>
-        <w:rPr>
-          <w:rFonts w:ascii="Arial" w:hAnsi="Arial" w:cs="Arial"/>
-          <w:color w:val="000000"/>
-          <w:sz w:val="20"/>
-          <w:szCs w:val="20"/>
-          <w:shd w:val="clear" w:color="auto" w:fill="FFFFFF"/>
-        </w:rPr>
-        <w:t>Deliwala</w:t>
-      </w:r>
-      <w:proofErr w:type="spellEnd"/>
-      <w:r>
-        <w:rPr>
-          <w:rFonts w:ascii="Arial" w:hAnsi="Arial" w:cs="Arial"/>
-          <w:color w:val="000000"/>
-          <w:sz w:val="20"/>
-          <w:szCs w:val="20"/>
-          <w:shd w:val="clear" w:color="auto" w:fill="FFFFFF"/>
-        </w:rPr>
-        <w:t>, 2019)</w:t>
+        <w:t>(Deliwala, 2019)</w:t>
       </w:r>
       <w:r>
         <w:rPr>
@@ -23206,21 +23436,12 @@
         </w:rPr>
         <w:t xml:space="preserve">This </w:t>
       </w:r>
-      <w:proofErr w:type="spellStart"/>
       <w:r>
         <w:rPr>
           <w:sz w:val="23"/>
           <w:szCs w:val="23"/>
         </w:rPr>
-        <w:t>Streamlit</w:t>
-      </w:r>
-      <w:proofErr w:type="spellEnd"/>
-      <w:r>
-        <w:rPr>
-          <w:sz w:val="23"/>
-          <w:szCs w:val="23"/>
-        </w:rPr>
-        <w:t xml:space="preserve"> option </w:t>
+        <w:t xml:space="preserve">Streamlit option </w:t>
       </w:r>
       <w:r>
         <w:rPr>
@@ -23357,12 +23578,12 @@
         <w:spacing w:after="120"/>
         <w:ind w:left="714" w:hanging="357"/>
       </w:pPr>
-      <w:bookmarkStart w:id="63" w:name="_Toc47721455"/>
+      <w:bookmarkStart w:id="67" w:name="_Toc48242500"/>
       <w:r>
         <w:lastRenderedPageBreak/>
         <w:t>Appendices</w:t>
       </w:r>
-      <w:bookmarkEnd w:id="63"/>
+      <w:bookmarkEnd w:id="67"/>
     </w:p>
     <w:p>
       <w:pPr>
@@ -23397,11 +23618,11 @@
       <w:pPr>
         <w:pStyle w:val="Heading2"/>
       </w:pPr>
-      <w:bookmarkStart w:id="64" w:name="_Toc47721456"/>
+      <w:bookmarkStart w:id="68" w:name="_Toc48242501"/>
       <w:r>
         <w:t>Azure Generated Code Segments</w:t>
       </w:r>
-      <w:bookmarkEnd w:id="64"/>
+      <w:bookmarkEnd w:id="68"/>
     </w:p>
     <w:p>
       <w:pPr>
@@ -23617,11 +23838,11 @@
       <w:pPr>
         <w:pStyle w:val="Heading2"/>
       </w:pPr>
-      <w:bookmarkStart w:id="65" w:name="_Toc47721457"/>
+      <w:bookmarkStart w:id="69" w:name="_Toc48242502"/>
       <w:r>
         <w:t>Shiny R Application Code Files</w:t>
       </w:r>
-      <w:bookmarkEnd w:id="65"/>
+      <w:bookmarkEnd w:id="69"/>
     </w:p>
     <w:p>
       <w:pPr>
@@ -23763,11 +23984,11 @@
       <w:pPr>
         <w:pStyle w:val="Heading2"/>
       </w:pPr>
-      <w:bookmarkStart w:id="66" w:name="_Toc47721458"/>
+      <w:bookmarkStart w:id="70" w:name="_Toc48242503"/>
       <w:r>
         <w:t>Azure Machine Learning Classic Studio Experiments</w:t>
       </w:r>
-      <w:bookmarkEnd w:id="66"/>
+      <w:bookmarkEnd w:id="70"/>
     </w:p>
     <w:p>
       <w:pPr>
@@ -23927,12 +24148,12 @@
           <w:numId w:val="1"/>
         </w:numPr>
       </w:pPr>
-      <w:bookmarkStart w:id="67" w:name="_Toc47721459"/>
+      <w:bookmarkStart w:id="71" w:name="_Toc48242504"/>
       <w:r>
         <w:lastRenderedPageBreak/>
         <w:t>References / Bibliography - Interim Report</w:t>
       </w:r>
-      <w:bookmarkEnd w:id="67"/>
+      <w:bookmarkEnd w:id="71"/>
     </w:p>
     <w:p/>
     <w:p>
@@ -23941,65 +24162,6 @@
       </w:pPr>
       <w:r>
         <w:t>The..</w:t>
-      </w:r>
-    </w:p>
-    <w:p>
-      <w:pPr>
-        <w:ind w:left="720"/>
-      </w:pPr>
-      <w:r>
-        <w:rPr>
-          <w:rFonts w:ascii="Arial" w:hAnsi="Arial" w:cs="Arial"/>
-          <w:color w:val="000000"/>
-          <w:sz w:val="20"/>
-          <w:szCs w:val="20"/>
-          <w:shd w:val="clear" w:color="auto" w:fill="FFFFFF"/>
-        </w:rPr>
-        <w:t>Stanton, K., 2019. </w:t>
-      </w:r>
-      <w:r>
-        <w:rPr>
-          <w:rFonts w:ascii="Arial" w:hAnsi="Arial" w:cs="Arial"/>
-          <w:i/>
-          <w:iCs/>
-          <w:color w:val="000000"/>
-          <w:sz w:val="20"/>
-          <w:szCs w:val="20"/>
-          <w:shd w:val="clear" w:color="auto" w:fill="FFFFFF"/>
-        </w:rPr>
-        <w:t>Card Fraud In Europe - It's Still Increasing..</w:t>
-      </w:r>
-      <w:r>
-        <w:rPr>
-          <w:rFonts w:ascii="Arial" w:hAnsi="Arial" w:cs="Arial"/>
-          <w:color w:val="000000"/>
-          <w:sz w:val="20"/>
-          <w:szCs w:val="20"/>
-          <w:shd w:val="clear" w:color="auto" w:fill="FFFFFF"/>
-        </w:rPr>
-        <w:t xml:space="preserve">. [online] </w:t>
-      </w:r>
-      <w:proofErr w:type="spellStart"/>
-      <w:r>
-        <w:rPr>
-          <w:rFonts w:ascii="Arial" w:hAnsi="Arial" w:cs="Arial"/>
-          <w:color w:val="000000"/>
-          <w:sz w:val="20"/>
-          <w:szCs w:val="20"/>
-          <w:shd w:val="clear" w:color="auto" w:fill="FFFFFF"/>
-        </w:rPr>
-        <w:t>Finextra</w:t>
-      </w:r>
-      <w:proofErr w:type="spellEnd"/>
-      <w:r>
-        <w:rPr>
-          <w:rFonts w:ascii="Arial" w:hAnsi="Arial" w:cs="Arial"/>
-          <w:color w:val="000000"/>
-          <w:sz w:val="20"/>
-          <w:szCs w:val="20"/>
-          <w:shd w:val="clear" w:color="auto" w:fill="FFFFFF"/>
-        </w:rPr>
-        <w:t xml:space="preserve"> Research. Available at: &lt;https://www.finextra.com/blogposting/16824/card-fraud-in-europe---its-still-increasing&gt; [Accessed 4 August 2020].</w:t>
       </w:r>
     </w:p>
     <w:p>
@@ -25182,6 +25344,119 @@
     </w:lvl>
   </w:abstractNum>
   <w:abstractNum w:abstractNumId="10" w15:restartNumberingAfterBreak="0">
+    <w:nsid w:val="1DA62C46"/>
+    <w:multiLevelType w:val="hybridMultilevel"/>
+    <w:tmpl w:val="86A87F22"/>
+    <w:lvl w:ilvl="0" w:tplc="18090003">
+      <w:start w:val="1"/>
+      <w:numFmt w:val="bullet"/>
+      <w:lvlText w:val="o"/>
+      <w:lvlJc w:val="left"/>
+      <w:pPr>
+        <w:ind w:left="1440" w:hanging="360"/>
+      </w:pPr>
+      <w:rPr>
+        <w:rFonts w:ascii="Courier New" w:hAnsi="Courier New" w:cs="Courier New" w:hint="default"/>
+      </w:rPr>
+    </w:lvl>
+    <w:lvl w:ilvl="1" w:tplc="18090003" w:tentative="1">
+      <w:start w:val="1"/>
+      <w:numFmt w:val="bullet"/>
+      <w:lvlText w:val="o"/>
+      <w:lvlJc w:val="left"/>
+      <w:pPr>
+        <w:ind w:left="2160" w:hanging="360"/>
+      </w:pPr>
+      <w:rPr>
+        <w:rFonts w:ascii="Courier New" w:hAnsi="Courier New" w:cs="Courier New" w:hint="default"/>
+      </w:rPr>
+    </w:lvl>
+    <w:lvl w:ilvl="2" w:tplc="18090005" w:tentative="1">
+      <w:start w:val="1"/>
+      <w:numFmt w:val="bullet"/>
+      <w:lvlText w:val=""/>
+      <w:lvlJc w:val="left"/>
+      <w:pPr>
+        <w:ind w:left="2880" w:hanging="360"/>
+      </w:pPr>
+      <w:rPr>
+        <w:rFonts w:ascii="Wingdings" w:hAnsi="Wingdings" w:hint="default"/>
+      </w:rPr>
+    </w:lvl>
+    <w:lvl w:ilvl="3" w:tplc="18090001" w:tentative="1">
+      <w:start w:val="1"/>
+      <w:numFmt w:val="bullet"/>
+      <w:lvlText w:val=""/>
+      <w:lvlJc w:val="left"/>
+      <w:pPr>
+        <w:ind w:left="3600" w:hanging="360"/>
+      </w:pPr>
+      <w:rPr>
+        <w:rFonts w:ascii="Symbol" w:hAnsi="Symbol" w:hint="default"/>
+      </w:rPr>
+    </w:lvl>
+    <w:lvl w:ilvl="4" w:tplc="18090003" w:tentative="1">
+      <w:start w:val="1"/>
+      <w:numFmt w:val="bullet"/>
+      <w:lvlText w:val="o"/>
+      <w:lvlJc w:val="left"/>
+      <w:pPr>
+        <w:ind w:left="4320" w:hanging="360"/>
+      </w:pPr>
+      <w:rPr>
+        <w:rFonts w:ascii="Courier New" w:hAnsi="Courier New" w:cs="Courier New" w:hint="default"/>
+      </w:rPr>
+    </w:lvl>
+    <w:lvl w:ilvl="5" w:tplc="18090005" w:tentative="1">
+      <w:start w:val="1"/>
+      <w:numFmt w:val="bullet"/>
+      <w:lvlText w:val=""/>
+      <w:lvlJc w:val="left"/>
+      <w:pPr>
+        <w:ind w:left="5040" w:hanging="360"/>
+      </w:pPr>
+      <w:rPr>
+        <w:rFonts w:ascii="Wingdings" w:hAnsi="Wingdings" w:hint="default"/>
+      </w:rPr>
+    </w:lvl>
+    <w:lvl w:ilvl="6" w:tplc="18090001" w:tentative="1">
+      <w:start w:val="1"/>
+      <w:numFmt w:val="bullet"/>
+      <w:lvlText w:val=""/>
+      <w:lvlJc w:val="left"/>
+      <w:pPr>
+        <w:ind w:left="5760" w:hanging="360"/>
+      </w:pPr>
+      <w:rPr>
+        <w:rFonts w:ascii="Symbol" w:hAnsi="Symbol" w:hint="default"/>
+      </w:rPr>
+    </w:lvl>
+    <w:lvl w:ilvl="7" w:tplc="18090003" w:tentative="1">
+      <w:start w:val="1"/>
+      <w:numFmt w:val="bullet"/>
+      <w:lvlText w:val="o"/>
+      <w:lvlJc w:val="left"/>
+      <w:pPr>
+        <w:ind w:left="6480" w:hanging="360"/>
+      </w:pPr>
+      <w:rPr>
+        <w:rFonts w:ascii="Courier New" w:hAnsi="Courier New" w:cs="Courier New" w:hint="default"/>
+      </w:rPr>
+    </w:lvl>
+    <w:lvl w:ilvl="8" w:tplc="18090005" w:tentative="1">
+      <w:start w:val="1"/>
+      <w:numFmt w:val="bullet"/>
+      <w:lvlText w:val=""/>
+      <w:lvlJc w:val="left"/>
+      <w:pPr>
+        <w:ind w:left="7200" w:hanging="360"/>
+      </w:pPr>
+      <w:rPr>
+        <w:rFonts w:ascii="Wingdings" w:hAnsi="Wingdings" w:hint="default"/>
+      </w:rPr>
+    </w:lvl>
+  </w:abstractNum>
+  <w:abstractNum w:abstractNumId="11" w15:restartNumberingAfterBreak="0">
     <w:nsid w:val="2C6F6838"/>
     <w:multiLevelType w:val="hybridMultilevel"/>
     <w:tmpl w:val="EA08B1EC"/>
@@ -25294,7 +25569,7 @@
       </w:rPr>
     </w:lvl>
   </w:abstractNum>
-  <w:abstractNum w:abstractNumId="11" w15:restartNumberingAfterBreak="0">
+  <w:abstractNum w:abstractNumId="12" w15:restartNumberingAfterBreak="0">
     <w:nsid w:val="2DD03756"/>
     <w:multiLevelType w:val="hybridMultilevel"/>
     <w:tmpl w:val="92BE2610"/>
@@ -25383,7 +25658,120 @@
       </w:pPr>
     </w:lvl>
   </w:abstractNum>
-  <w:abstractNum w:abstractNumId="12" w15:restartNumberingAfterBreak="0">
+  <w:abstractNum w:abstractNumId="13" w15:restartNumberingAfterBreak="0">
+    <w:nsid w:val="322B5869"/>
+    <w:multiLevelType w:val="hybridMultilevel"/>
+    <w:tmpl w:val="0804BC8E"/>
+    <w:lvl w:ilvl="0" w:tplc="18090001">
+      <w:start w:val="1"/>
+      <w:numFmt w:val="bullet"/>
+      <w:lvlText w:val=""/>
+      <w:lvlJc w:val="left"/>
+      <w:pPr>
+        <w:ind w:left="1440" w:hanging="360"/>
+      </w:pPr>
+      <w:rPr>
+        <w:rFonts w:ascii="Symbol" w:hAnsi="Symbol" w:hint="default"/>
+      </w:rPr>
+    </w:lvl>
+    <w:lvl w:ilvl="1" w:tplc="18090003" w:tentative="1">
+      <w:start w:val="1"/>
+      <w:numFmt w:val="bullet"/>
+      <w:lvlText w:val="o"/>
+      <w:lvlJc w:val="left"/>
+      <w:pPr>
+        <w:ind w:left="2160" w:hanging="360"/>
+      </w:pPr>
+      <w:rPr>
+        <w:rFonts w:ascii="Courier New" w:hAnsi="Courier New" w:cs="Courier New" w:hint="default"/>
+      </w:rPr>
+    </w:lvl>
+    <w:lvl w:ilvl="2" w:tplc="18090005" w:tentative="1">
+      <w:start w:val="1"/>
+      <w:numFmt w:val="bullet"/>
+      <w:lvlText w:val=""/>
+      <w:lvlJc w:val="left"/>
+      <w:pPr>
+        <w:ind w:left="2880" w:hanging="360"/>
+      </w:pPr>
+      <w:rPr>
+        <w:rFonts w:ascii="Wingdings" w:hAnsi="Wingdings" w:hint="default"/>
+      </w:rPr>
+    </w:lvl>
+    <w:lvl w:ilvl="3" w:tplc="18090001" w:tentative="1">
+      <w:start w:val="1"/>
+      <w:numFmt w:val="bullet"/>
+      <w:lvlText w:val=""/>
+      <w:lvlJc w:val="left"/>
+      <w:pPr>
+        <w:ind w:left="3600" w:hanging="360"/>
+      </w:pPr>
+      <w:rPr>
+        <w:rFonts w:ascii="Symbol" w:hAnsi="Symbol" w:hint="default"/>
+      </w:rPr>
+    </w:lvl>
+    <w:lvl w:ilvl="4" w:tplc="18090003" w:tentative="1">
+      <w:start w:val="1"/>
+      <w:numFmt w:val="bullet"/>
+      <w:lvlText w:val="o"/>
+      <w:lvlJc w:val="left"/>
+      <w:pPr>
+        <w:ind w:left="4320" w:hanging="360"/>
+      </w:pPr>
+      <w:rPr>
+        <w:rFonts w:ascii="Courier New" w:hAnsi="Courier New" w:cs="Courier New" w:hint="default"/>
+      </w:rPr>
+    </w:lvl>
+    <w:lvl w:ilvl="5" w:tplc="18090005" w:tentative="1">
+      <w:start w:val="1"/>
+      <w:numFmt w:val="bullet"/>
+      <w:lvlText w:val=""/>
+      <w:lvlJc w:val="left"/>
+      <w:pPr>
+        <w:ind w:left="5040" w:hanging="360"/>
+      </w:pPr>
+      <w:rPr>
+        <w:rFonts w:ascii="Wingdings" w:hAnsi="Wingdings" w:hint="default"/>
+      </w:rPr>
+    </w:lvl>
+    <w:lvl w:ilvl="6" w:tplc="18090001" w:tentative="1">
+      <w:start w:val="1"/>
+      <w:numFmt w:val="bullet"/>
+      <w:lvlText w:val=""/>
+      <w:lvlJc w:val="left"/>
+      <w:pPr>
+        <w:ind w:left="5760" w:hanging="360"/>
+      </w:pPr>
+      <w:rPr>
+        <w:rFonts w:ascii="Symbol" w:hAnsi="Symbol" w:hint="default"/>
+      </w:rPr>
+    </w:lvl>
+    <w:lvl w:ilvl="7" w:tplc="18090003" w:tentative="1">
+      <w:start w:val="1"/>
+      <w:numFmt w:val="bullet"/>
+      <w:lvlText w:val="o"/>
+      <w:lvlJc w:val="left"/>
+      <w:pPr>
+        <w:ind w:left="6480" w:hanging="360"/>
+      </w:pPr>
+      <w:rPr>
+        <w:rFonts w:ascii="Courier New" w:hAnsi="Courier New" w:cs="Courier New" w:hint="default"/>
+      </w:rPr>
+    </w:lvl>
+    <w:lvl w:ilvl="8" w:tplc="18090005" w:tentative="1">
+      <w:start w:val="1"/>
+      <w:numFmt w:val="bullet"/>
+      <w:lvlText w:val=""/>
+      <w:lvlJc w:val="left"/>
+      <w:pPr>
+        <w:ind w:left="7200" w:hanging="360"/>
+      </w:pPr>
+      <w:rPr>
+        <w:rFonts w:ascii="Wingdings" w:hAnsi="Wingdings" w:hint="default"/>
+      </w:rPr>
+    </w:lvl>
+  </w:abstractNum>
+  <w:abstractNum w:abstractNumId="14" w15:restartNumberingAfterBreak="0">
     <w:nsid w:val="3BCE0C41"/>
     <w:multiLevelType w:val="hybridMultilevel"/>
     <w:tmpl w:val="A5148E7A"/>
@@ -25496,7 +25884,7 @@
       </w:rPr>
     </w:lvl>
   </w:abstractNum>
-  <w:abstractNum w:abstractNumId="13" w15:restartNumberingAfterBreak="0">
+  <w:abstractNum w:abstractNumId="15" w15:restartNumberingAfterBreak="0">
     <w:nsid w:val="44D7345A"/>
     <w:multiLevelType w:val="multilevel"/>
     <w:tmpl w:val="0D76C408"/>
@@ -25610,7 +25998,7 @@
       </w:rPr>
     </w:lvl>
   </w:abstractNum>
-  <w:abstractNum w:abstractNumId="14" w15:restartNumberingAfterBreak="0">
+  <w:abstractNum w:abstractNumId="16" w15:restartNumberingAfterBreak="0">
     <w:nsid w:val="537D1EBD"/>
     <w:multiLevelType w:val="hybridMultilevel"/>
     <w:tmpl w:val="39921C34"/>
@@ -25699,7 +26087,7 @@
       </w:pPr>
     </w:lvl>
   </w:abstractNum>
-  <w:abstractNum w:abstractNumId="15" w15:restartNumberingAfterBreak="0">
+  <w:abstractNum w:abstractNumId="17" w15:restartNumberingAfterBreak="0">
     <w:nsid w:val="58F91946"/>
     <w:multiLevelType w:val="multilevel"/>
     <w:tmpl w:val="1809001F"/>
@@ -25813,7 +26201,7 @@
       </w:rPr>
     </w:lvl>
   </w:abstractNum>
-  <w:abstractNum w:abstractNumId="16" w15:restartNumberingAfterBreak="0">
+  <w:abstractNum w:abstractNumId="18" w15:restartNumberingAfterBreak="0">
     <w:nsid w:val="66F47B06"/>
     <w:multiLevelType w:val="hybridMultilevel"/>
     <w:tmpl w:val="ABD6C84E"/>
@@ -25926,7 +26314,7 @@
       </w:rPr>
     </w:lvl>
   </w:abstractNum>
-  <w:abstractNum w:abstractNumId="17" w15:restartNumberingAfterBreak="0">
+  <w:abstractNum w:abstractNumId="19" w15:restartNumberingAfterBreak="0">
     <w:nsid w:val="68097EDD"/>
     <w:multiLevelType w:val="multilevel"/>
     <w:tmpl w:val="1809001F"/>
@@ -26012,7 +26400,7 @@
       </w:pPr>
     </w:lvl>
   </w:abstractNum>
-  <w:abstractNum w:abstractNumId="18" w15:restartNumberingAfterBreak="0">
+  <w:abstractNum w:abstractNumId="20" w15:restartNumberingAfterBreak="0">
     <w:nsid w:val="685E3D0F"/>
     <w:multiLevelType w:val="hybridMultilevel"/>
     <w:tmpl w:val="63C038B8"/>
@@ -26125,7 +26513,7 @@
       </w:rPr>
     </w:lvl>
   </w:abstractNum>
-  <w:abstractNum w:abstractNumId="19" w15:restartNumberingAfterBreak="0">
+  <w:abstractNum w:abstractNumId="21" w15:restartNumberingAfterBreak="0">
     <w:nsid w:val="68FA170C"/>
     <w:multiLevelType w:val="multilevel"/>
     <w:tmpl w:val="E19E06DE"/>
@@ -26238,7 +26626,7 @@
       </w:rPr>
     </w:lvl>
   </w:abstractNum>
-  <w:abstractNum w:abstractNumId="20" w15:restartNumberingAfterBreak="0">
+  <w:abstractNum w:abstractNumId="22" w15:restartNumberingAfterBreak="0">
     <w:nsid w:val="6F0447E4"/>
     <w:multiLevelType w:val="multilevel"/>
     <w:tmpl w:val="1809001D"/>
@@ -26324,7 +26712,7 @@
       </w:pPr>
     </w:lvl>
   </w:abstractNum>
-  <w:abstractNum w:abstractNumId="21" w15:restartNumberingAfterBreak="0">
+  <w:abstractNum w:abstractNumId="23" w15:restartNumberingAfterBreak="0">
     <w:nsid w:val="6F491773"/>
     <w:multiLevelType w:val="hybridMultilevel"/>
     <w:tmpl w:val="A5F67028"/>
@@ -26437,7 +26825,7 @@
       </w:rPr>
     </w:lvl>
   </w:abstractNum>
-  <w:abstractNum w:abstractNumId="22" w15:restartNumberingAfterBreak="0">
+  <w:abstractNum w:abstractNumId="24" w15:restartNumberingAfterBreak="0">
     <w:nsid w:val="714A7EC5"/>
     <w:multiLevelType w:val="hybridMultilevel"/>
     <w:tmpl w:val="95928C50"/>
@@ -26550,7 +26938,7 @@
       </w:rPr>
     </w:lvl>
   </w:abstractNum>
-  <w:abstractNum w:abstractNumId="23" w15:restartNumberingAfterBreak="0">
+  <w:abstractNum w:abstractNumId="25" w15:restartNumberingAfterBreak="0">
     <w:nsid w:val="73E14BD6"/>
     <w:multiLevelType w:val="hybridMultilevel"/>
     <w:tmpl w:val="2376E52C"/>
@@ -26663,7 +27051,7 @@
       </w:rPr>
     </w:lvl>
   </w:abstractNum>
-  <w:abstractNum w:abstractNumId="24" w15:restartNumberingAfterBreak="0">
+  <w:abstractNum w:abstractNumId="26" w15:restartNumberingAfterBreak="0">
     <w:nsid w:val="7691754E"/>
     <w:multiLevelType w:val="hybridMultilevel"/>
     <w:tmpl w:val="21725DF0"/>
@@ -26776,7 +27164,7 @@
       </w:rPr>
     </w:lvl>
   </w:abstractNum>
-  <w:abstractNum w:abstractNumId="25" w15:restartNumberingAfterBreak="0">
+  <w:abstractNum w:abstractNumId="27" w15:restartNumberingAfterBreak="0">
     <w:nsid w:val="787C74A6"/>
     <w:multiLevelType w:val="hybridMultilevel"/>
     <w:tmpl w:val="9D38E75A"/>
@@ -26889,7 +27277,7 @@
       </w:rPr>
     </w:lvl>
   </w:abstractNum>
-  <w:abstractNum w:abstractNumId="26" w15:restartNumberingAfterBreak="0">
+  <w:abstractNum w:abstractNumId="28" w15:restartNumberingAfterBreak="0">
     <w:nsid w:val="78825D1F"/>
     <w:multiLevelType w:val="hybridMultilevel"/>
     <w:tmpl w:val="7E0AA6C4"/>
@@ -27002,7 +27390,7 @@
       </w:rPr>
     </w:lvl>
   </w:abstractNum>
-  <w:abstractNum w:abstractNumId="27" w15:restartNumberingAfterBreak="0">
+  <w:abstractNum w:abstractNumId="29" w15:restartNumberingAfterBreak="0">
     <w:nsid w:val="7C407A22"/>
     <w:multiLevelType w:val="hybridMultilevel"/>
     <w:tmpl w:val="7676FC38"/>
@@ -27119,7 +27507,7 @@
     <w:abstractNumId w:val="0"/>
   </w:num>
   <w:num w:numId="2">
-    <w:abstractNumId w:val="10"/>
+    <w:abstractNumId w:val="11"/>
   </w:num>
   <w:num w:numId="3">
     <w:abstractNumId w:val="3"/>
@@ -27128,19 +27516,19 @@
     <w:abstractNumId w:val="5"/>
   </w:num>
   <w:num w:numId="5">
+    <w:abstractNumId w:val="29"/>
+  </w:num>
+  <w:num w:numId="6">
+    <w:abstractNumId w:val="12"/>
+  </w:num>
+  <w:num w:numId="7">
     <w:abstractNumId w:val="27"/>
   </w:num>
-  <w:num w:numId="6">
-    <w:abstractNumId w:val="11"/>
-  </w:num>
-  <w:num w:numId="7">
-    <w:abstractNumId w:val="25"/>
-  </w:num>
   <w:num w:numId="8">
-    <w:abstractNumId w:val="12"/>
+    <w:abstractNumId w:val="14"/>
   </w:num>
   <w:num w:numId="9">
-    <w:abstractNumId w:val="24"/>
+    <w:abstractNumId w:val="26"/>
   </w:num>
   <w:num w:numId="10">
     <w:abstractNumId w:val="7"/>
@@ -27149,22 +27537,22 @@
     <w:abstractNumId w:val="1"/>
   </w:num>
   <w:num w:numId="12">
-    <w:abstractNumId w:val="21"/>
+    <w:abstractNumId w:val="23"/>
   </w:num>
   <w:num w:numId="13">
     <w:abstractNumId w:val="4"/>
   </w:num>
   <w:num w:numId="14">
-    <w:abstractNumId w:val="17"/>
+    <w:abstractNumId w:val="19"/>
   </w:num>
   <w:num w:numId="15">
-    <w:abstractNumId w:val="19"/>
+    <w:abstractNumId w:val="21"/>
   </w:num>
   <w:num w:numId="16">
-    <w:abstractNumId w:val="13"/>
+    <w:abstractNumId w:val="15"/>
   </w:num>
   <w:num w:numId="17">
-    <w:abstractNumId w:val="15"/>
+    <w:abstractNumId w:val="17"/>
   </w:num>
   <w:num w:numId="18">
     <w:abstractNumId w:val="6"/>
@@ -27173,10 +27561,10 @@
     <w:abstractNumId w:val="2"/>
   </w:num>
   <w:num w:numId="20">
-    <w:abstractNumId w:val="20"/>
+    <w:abstractNumId w:val="22"/>
   </w:num>
   <w:num w:numId="21">
-    <w:abstractNumId w:val="13"/>
+    <w:abstractNumId w:val="15"/>
     <w:lvlOverride w:ilvl="0">
       <w:startOverride w:val="3"/>
     </w:lvlOverride>
@@ -27206,28 +27594,34 @@
     </w:lvlOverride>
   </w:num>
   <w:num w:numId="22">
-    <w:abstractNumId w:val="18"/>
+    <w:abstractNumId w:val="20"/>
   </w:num>
   <w:num w:numId="23">
-    <w:abstractNumId w:val="26"/>
+    <w:abstractNumId w:val="28"/>
   </w:num>
   <w:num w:numId="24">
     <w:abstractNumId w:val="8"/>
   </w:num>
   <w:num w:numId="25">
-    <w:abstractNumId w:val="23"/>
+    <w:abstractNumId w:val="25"/>
   </w:num>
   <w:num w:numId="26">
     <w:abstractNumId w:val="9"/>
   </w:num>
   <w:num w:numId="27">
+    <w:abstractNumId w:val="18"/>
+  </w:num>
+  <w:num w:numId="28">
+    <w:abstractNumId w:val="24"/>
+  </w:num>
+  <w:num w:numId="29">
     <w:abstractNumId w:val="16"/>
   </w:num>
-  <w:num w:numId="28">
-    <w:abstractNumId w:val="22"/>
+  <w:num w:numId="30">
+    <w:abstractNumId w:val="13"/>
   </w:num>
-  <w:num w:numId="29">
-    <w:abstractNumId w:val="14"/>
+  <w:num w:numId="31">
+    <w:abstractNumId w:val="10"/>
   </w:num>
 </w:numbering>
 </file>
@@ -27843,6 +28237,7 @@
   <w:style w:type="character" w:default="1" w:styleId="DefaultParagraphFont">
     <w:name w:val="Default Paragraph Font"/>
     <w:uiPriority w:val="1"/>
+    <w:semiHidden/>
     <w:unhideWhenUsed/>
   </w:style>
   <w:style w:type="table" w:default="1" w:styleId="TableNormal">

</xml_diff>